<commit_message>
Lagt til min del i prosjektdokumentasjon
</commit_message>
<xml_diff>
--- a/Yunus.docx
+++ b/Yunus.docx
@@ -3,13 +3,24 @@
 <w:document xmlns:wpc="http://schemas.microsoft.com/office/word/2010/wordprocessingCanvas" xmlns:cx="http://schemas.microsoft.com/office/drawing/2014/chartex" xmlns:cx1="http://schemas.microsoft.com/office/drawing/2015/9/8/chartex" xmlns:cx2="http://schemas.microsoft.com/office/drawing/2015/10/21/chartex" xmlns:cx3="http://schemas.microsoft.com/office/drawing/2016/5/9/chartex" xmlns:cx4="http://schemas.microsoft.com/office/drawing/2016/5/10/chartex" xmlns:cx5="http://schemas.microsoft.com/office/drawing/2016/5/11/chartex" xmlns:cx6="http://schemas.microsoft.com/office/drawing/2016/5/12/chartex" xmlns:cx7="http://schemas.microsoft.com/office/drawing/2016/5/13/chartex" xmlns:cx8="http://schemas.microsoft.com/office/drawing/2016/5/14/chartex" xmlns:mc="http://schemas.openxmlformats.org/markup-compatibility/2006" xmlns:aink="http://schemas.microsoft.com/office/drawing/2016/ink" xmlns:am3d="http://schemas.microsoft.com/office/drawing/2017/model3d" xmlns:o="urn:schemas-microsoft-com:office:office" xmlns:oel="http://schemas.microsoft.com/office/2019/extlst" xmlns:r="http://schemas.openxmlformats.org/officeDocument/2006/relationships" xmlns:m="http://schemas.openxmlformats.org/officeDocument/2006/math" xmlns:v="urn:schemas-microsoft-com:vml" xmlns:wp14="http://schemas.microsoft.com/office/word/2010/wordprocessingDrawing" xmlns:wp="http://schemas.openxmlformats.org/drawingml/2006/wordprocessingDrawing" xmlns:w10="urn:schemas-microsoft-com:office:word" xmlns:w="http://schemas.openxmlformats.org/wordprocessingml/2006/main" xmlns:w14="http://schemas.microsoft.com/office/word/2010/wordml" xmlns:w15="http://schemas.microsoft.com/office/word/2012/wordml" xmlns:w16cex="http://schemas.microsoft.com/office/word/2018/wordml/cex" xmlns:w16cid="http://schemas.microsoft.com/office/word/2016/wordml/cid" xmlns:w16="http://schemas.microsoft.com/office/word/2018/wordml" xmlns:w16sdtdh="http://schemas.microsoft.com/office/word/2020/wordml/sdtdatahash" xmlns:w16se="http://schemas.microsoft.com/office/word/2015/wordml/symex" xmlns:wpg="http://schemas.microsoft.com/office/word/2010/wordprocessingGroup" xmlns:wpi="http://schemas.microsoft.com/office/word/2010/wordprocessingInk" xmlns:wne="http://schemas.microsoft.com/office/word/2006/wordml" xmlns:wps="http://schemas.microsoft.com/office/word/2010/wordprocessingShape" mc:Ignorable="w14 w15 w16se w16cid w16 w16cex w16sdtdh wp14">
   <w:body>
     <w:p>
-      <w:r>
-        <w:t>7. Prototype</w:t>
-      </w:r>
-    </w:p>
-    <w:p>
-      <w:r>
-        <w:t>Prosjektet vårt har blitt laget v</w:t>
+      <w:pPr>
+        <w:pStyle w:val="Overskrift1"/>
+      </w:pPr>
+      <w:bookmarkStart w:id="0" w:name="_Toc120315220"/>
+      <w:r>
+        <w:t>Prototype</w:t>
+      </w:r>
+      <w:bookmarkEnd w:id="0"/>
+    </w:p>
+    <w:p/>
+    <w:p>
+      <w:proofErr w:type="spellStart"/>
+      <w:r>
+        <w:t>Protoypen</w:t>
+      </w:r>
+      <w:proofErr w:type="spellEnd"/>
+      <w:r>
+        <w:t xml:space="preserve"> vårt har blitt laget v</w:t>
       </w:r>
       <w:r>
         <w:t xml:space="preserve">ed bruk av Java forms. Vi lagde den på plattformen </w:t>
@@ -157,10 +168,7 @@
         <w:t xml:space="preserve"> </w:t>
       </w:r>
       <w:r>
-        <w:t xml:space="preserve">(versjon 2.22.2). </w:t>
-      </w:r>
-      <w:r>
-        <w:t xml:space="preserve">Vi brukte også en siste </w:t>
+        <w:t xml:space="preserve">(versjon 2.22.2). Vi brukte også en siste </w:t>
       </w:r>
       <w:proofErr w:type="spellStart"/>
       <w:r>
@@ -194,11 +202,8 @@
       <w:r>
         <w:t xml:space="preserve"> kan bli nedlastet her: </w:t>
       </w:r>
-      <w:hyperlink r:id="rId4" w:history="1">
+      <w:hyperlink r:id="rId5" w:history="1">
         <w:r>
-          <w:rPr>
-            <w:rStyle w:val="Hyperkobling"/>
-          </w:rPr>
           <w:t>https://www.jetbrains.com/idea/download</w:t>
         </w:r>
       </w:hyperlink>
@@ -208,11 +213,24 @@
     </w:p>
     <w:p/>
     <w:p>
-      <w:r>
-        <w:t>7.1 Veiledning for å åpne prosjektet (direkte metode)</w:t>
-      </w:r>
-    </w:p>
-    <w:p>
+      <w:pPr>
+        <w:pStyle w:val="Overskrift2"/>
+      </w:pPr>
+      <w:bookmarkStart w:id="1" w:name="_Toc120315221"/>
+      <w:r>
+        <w:t>Veiledning for å åpne prosjektet (direkte metode)</w:t>
+      </w:r>
+      <w:bookmarkEnd w:id="1"/>
+    </w:p>
+    <w:p/>
+    <w:p>
+      <w:pPr>
+        <w:pStyle w:val="Listeavsnitt"/>
+        <w:numPr>
+          <w:ilvl w:val="0"/>
+          <w:numId w:val="1"/>
+        </w:numPr>
+      </w:pPr>
       <w:r>
         <w:t xml:space="preserve">Trykk «Open» på </w:t>
       </w:r>
@@ -234,12 +252,17 @@
       </w:r>
     </w:p>
     <w:p>
+      <w:pPr>
+        <w:pStyle w:val="Listeavsnitt"/>
+      </w:pPr>
+    </w:p>
+    <w:p>
       <w:r>
         <w:drawing>
-          <wp:inline distT="0" distB="0" distL="0" distR="0" wp14:anchorId="002A2C77" wp14:editId="76AAF132">
+          <wp:inline distT="0" distB="0" distL="0" distR="0" wp14:anchorId="5078E7EF" wp14:editId="4966901E">
             <wp:extent cx="5760720" cy="4778375"/>
             <wp:effectExtent l="0" t="0" r="0" b="3175"/>
-            <wp:docPr id="1" name="Bilde 1"/>
+            <wp:docPr id="12" name="Bilde 12"/>
             <wp:cNvGraphicFramePr>
               <a:graphicFrameLocks xmlns:a="http://schemas.openxmlformats.org/drawingml/2006/main" noChangeAspect="1"/>
             </wp:cNvGraphicFramePr>
@@ -251,7 +274,7 @@
                     <pic:cNvPicPr/>
                   </pic:nvPicPr>
                   <pic:blipFill>
-                    <a:blip r:embed="rId5"/>
+                    <a:blip r:embed="rId6"/>
                     <a:stretch>
                       <a:fillRect/>
                     </a:stretch>
@@ -272,19 +295,36 @@
         </w:drawing>
       </w:r>
     </w:p>
-    <w:p>
+    <w:p/>
+    <w:p/>
+    <w:p/>
+    <w:p/>
+    <w:p/>
+    <w:p/>
+    <w:p>
+      <w:pPr>
+        <w:pStyle w:val="Listeavsnitt"/>
+        <w:numPr>
+          <w:ilvl w:val="0"/>
+          <w:numId w:val="1"/>
+        </w:numPr>
+      </w:pPr>
       <w:r>
         <w:t>Finn frem prosjektmappen (kalt SEG):</w:t>
       </w:r>
     </w:p>
     <w:p>
-      <w:r>
-        <w:lastRenderedPageBreak/>
+      <w:pPr>
+        <w:pStyle w:val="Listeavsnitt"/>
+      </w:pPr>
+    </w:p>
+    <w:p>
+      <w:r>
         <w:drawing>
-          <wp:inline distT="0" distB="0" distL="0" distR="0" wp14:anchorId="2A917933" wp14:editId="29E37205">
+          <wp:inline distT="0" distB="0" distL="0" distR="0" wp14:anchorId="7EB3B5FF" wp14:editId="4F59F571">
             <wp:extent cx="3905795" cy="1095528"/>
             <wp:effectExtent l="0" t="0" r="0" b="9525"/>
-            <wp:docPr id="2" name="Bilde 2" descr="Et bilde som inneholder tekst&#10;&#10;Automatisk generert beskrivelse"/>
+            <wp:docPr id="13" name="Bilde 13" descr="Et bilde som inneholder tekst&#10;&#10;Automatisk generert beskrivelse"/>
             <wp:cNvGraphicFramePr>
               <a:graphicFrameLocks xmlns:a="http://schemas.openxmlformats.org/drawingml/2006/main" noChangeAspect="1"/>
             </wp:cNvGraphicFramePr>
@@ -296,7 +336,7 @@
                     <pic:cNvPicPr/>
                   </pic:nvPicPr>
                   <pic:blipFill>
-                    <a:blip r:embed="rId6"/>
+                    <a:blip r:embed="rId7"/>
                     <a:stretch>
                       <a:fillRect/>
                     </a:stretch>
@@ -317,7 +357,16 @@
         </w:drawing>
       </w:r>
     </w:p>
-    <w:p>
+    <w:p/>
+    <w:p/>
+    <w:p>
+      <w:pPr>
+        <w:pStyle w:val="Listeavsnitt"/>
+        <w:numPr>
+          <w:ilvl w:val="0"/>
+          <w:numId w:val="1"/>
+        </w:numPr>
+      </w:pPr>
       <w:r>
         <w:t xml:space="preserve">Så lett som det så skal det være mulig å se på kildekoden/jobbe videre med </w:t>
       </w:r>
@@ -331,12 +380,17 @@
       </w:r>
     </w:p>
     <w:p>
+      <w:pPr>
+        <w:ind w:left="360"/>
+      </w:pPr>
+    </w:p>
+    <w:p>
       <w:r>
         <w:drawing>
-          <wp:inline distT="0" distB="0" distL="0" distR="0" wp14:anchorId="65E91146" wp14:editId="3948998D">
+          <wp:inline distT="0" distB="0" distL="0" distR="0" wp14:anchorId="4929C8FE" wp14:editId="6310830D">
             <wp:extent cx="4563112" cy="5163271"/>
             <wp:effectExtent l="0" t="0" r="8890" b="0"/>
-            <wp:docPr id="3" name="Bilde 3" descr="Et bilde som inneholder tekst&#10;&#10;Automatisk generert beskrivelse"/>
+            <wp:docPr id="14" name="Bilde 14" descr="Et bilde som inneholder tekst&#10;&#10;Automatisk generert beskrivelse"/>
             <wp:cNvGraphicFramePr>
               <a:graphicFrameLocks xmlns:a="http://schemas.openxmlformats.org/drawingml/2006/main" noChangeAspect="1"/>
             </wp:cNvGraphicFramePr>
@@ -348,7 +402,7 @@
                     <pic:cNvPicPr/>
                   </pic:nvPicPr>
                   <pic:blipFill>
-                    <a:blip r:embed="rId7"/>
+                    <a:blip r:embed="rId8"/>
                     <a:stretch>
                       <a:fillRect/>
                     </a:stretch>
@@ -374,46 +428,46 @@
         <w:br w:type="page"/>
       </w:r>
     </w:p>
-    <w:p/>
-    <w:p>
-      <w:r>
-        <w:t>7.2 Veiledning for å sette opp Maven (i tilfelle 7.1 ikke fungerer)</w:t>
-      </w:r>
-    </w:p>
-    <w:p>
-      <w:pPr>
-        <w:rPr>
-          <w:lang w:val="en-US"/>
-        </w:rPr>
-      </w:pPr>
-      <w:proofErr w:type="spellStart"/>
-      <w:r>
-        <w:rPr>
-          <w:lang w:val="en-US"/>
-        </w:rPr>
-        <w:t>Trykk</w:t>
-      </w:r>
-      <w:proofErr w:type="spellEnd"/>
-      <w:r>
-        <w:rPr>
-          <w:lang w:val="en-US"/>
-        </w:rPr>
-        <w:t xml:space="preserve"> «New Project» på </w:t>
-      </w:r>
-      <w:r>
-        <w:rPr>
-          <w:lang w:val="en-US"/>
-        </w:rPr>
-        <w:t>IntelliJ.</w:t>
-      </w:r>
-    </w:p>
+    <w:p>
+      <w:pPr>
+        <w:pStyle w:val="Overskrift2"/>
+      </w:pPr>
+      <w:bookmarkStart w:id="2" w:name="_Toc120315222"/>
+      <w:r>
+        <w:lastRenderedPageBreak/>
+        <w:t>Veiledning for å sette opp Maven (i tilfelle 7.1 ikke fungerer)</w:t>
+      </w:r>
+      <w:bookmarkEnd w:id="2"/>
+    </w:p>
+    <w:p/>
+    <w:p>
+      <w:pPr>
+        <w:pStyle w:val="Listeavsnitt"/>
+        <w:numPr>
+          <w:ilvl w:val="0"/>
+          <w:numId w:val="2"/>
+        </w:numPr>
+      </w:pPr>
+      <w:r>
+        <w:t xml:space="preserve">Trykk «New Project» på </w:t>
+      </w:r>
+      <w:proofErr w:type="spellStart"/>
+      <w:r>
+        <w:t>IntelliJ</w:t>
+      </w:r>
+      <w:proofErr w:type="spellEnd"/>
+      <w:r>
+        <w:t>.</w:t>
+      </w:r>
+    </w:p>
+    <w:p/>
     <w:p>
       <w:r>
         <w:drawing>
-          <wp:inline distT="0" distB="0" distL="0" distR="0" wp14:anchorId="36B29979" wp14:editId="3B35D21E">
+          <wp:inline distT="0" distB="0" distL="0" distR="0" wp14:anchorId="0B806E34" wp14:editId="59108A9E">
             <wp:extent cx="4315936" cy="3579962"/>
             <wp:effectExtent l="0" t="0" r="8890" b="1905"/>
-            <wp:docPr id="5" name="Bilde 5"/>
+            <wp:docPr id="16" name="Bilde 16"/>
             <wp:cNvGraphicFramePr>
               <a:graphicFrameLocks xmlns:a="http://schemas.openxmlformats.org/drawingml/2006/main" noChangeAspect="1"/>
             </wp:cNvGraphicFramePr>
@@ -425,7 +479,7 @@
                     <pic:cNvPicPr/>
                   </pic:nvPicPr>
                   <pic:blipFill>
-                    <a:blip r:embed="rId5"/>
+                    <a:blip r:embed="rId6"/>
                     <a:stretch>
                       <a:fillRect/>
                     </a:stretch>
@@ -446,7 +500,15 @@
         </w:drawing>
       </w:r>
     </w:p>
-    <w:p>
+    <w:p/>
+    <w:p>
+      <w:pPr>
+        <w:pStyle w:val="Listeavsnitt"/>
+        <w:numPr>
+          <w:ilvl w:val="0"/>
+          <w:numId w:val="2"/>
+        </w:numPr>
+      </w:pPr>
       <w:r>
         <w:t xml:space="preserve">Her så skal du velge egendefinert navn og lokasjon. Deretter velger du Java som språk, og Maven som </w:t>
       </w:r>
@@ -476,12 +538,17 @@
       </w:r>
     </w:p>
     <w:p>
+      <w:pPr>
+        <w:pStyle w:val="Listeavsnitt"/>
+      </w:pPr>
+    </w:p>
+    <w:p>
       <w:r>
         <w:drawing>
-          <wp:inline distT="0" distB="0" distL="0" distR="0" wp14:anchorId="20DD2BCE" wp14:editId="003E6910">
+          <wp:inline distT="0" distB="0" distL="0" distR="0" wp14:anchorId="6AA2C569" wp14:editId="017C2A36">
             <wp:extent cx="4320594" cy="3588589"/>
             <wp:effectExtent l="0" t="0" r="3810" b="0"/>
-            <wp:docPr id="6" name="Bilde 6" descr="Et bilde som inneholder tekst&#10;&#10;Automatisk generert beskrivelse"/>
+            <wp:docPr id="17" name="Bilde 17" descr="Et bilde som inneholder tekst&#10;&#10;Automatisk generert beskrivelse"/>
             <wp:cNvGraphicFramePr>
               <a:graphicFrameLocks xmlns:a="http://schemas.openxmlformats.org/drawingml/2006/main" noChangeAspect="1"/>
             </wp:cNvGraphicFramePr>
@@ -493,7 +560,7 @@
                     <pic:cNvPicPr/>
                   </pic:nvPicPr>
                   <pic:blipFill>
-                    <a:blip r:embed="rId8"/>
+                    <a:blip r:embed="rId9"/>
                     <a:stretch>
                       <a:fillRect/>
                     </a:stretch>
@@ -515,18 +582,30 @@
       </w:r>
     </w:p>
     <w:p>
+      <w:pPr>
+        <w:pStyle w:val="Listeavsnitt"/>
+        <w:numPr>
+          <w:ilvl w:val="0"/>
+          <w:numId w:val="2"/>
+        </w:numPr>
+      </w:pPr>
       <w:r>
         <w:lastRenderedPageBreak/>
         <w:t>Nå skal du over til pom.xml som du kan finne på listen til siden.</w:t>
       </w:r>
     </w:p>
     <w:p>
+      <w:pPr>
+        <w:pStyle w:val="Listeavsnitt"/>
+      </w:pPr>
+    </w:p>
+    <w:p>
       <w:r>
         <w:drawing>
-          <wp:inline distT="0" distB="0" distL="0" distR="0" wp14:anchorId="3C345259" wp14:editId="3E47E74A">
+          <wp:inline distT="0" distB="0" distL="0" distR="0" wp14:anchorId="136BFDA9" wp14:editId="30EEFE09">
             <wp:extent cx="4782217" cy="2162477"/>
             <wp:effectExtent l="0" t="0" r="0" b="9525"/>
-            <wp:docPr id="7" name="Bilde 7"/>
+            <wp:docPr id="18" name="Bilde 18"/>
             <wp:cNvGraphicFramePr>
               <a:graphicFrameLocks xmlns:a="http://schemas.openxmlformats.org/drawingml/2006/main" noChangeAspect="1"/>
             </wp:cNvGraphicFramePr>
@@ -538,7 +617,7 @@
                     <pic:cNvPicPr/>
                   </pic:nvPicPr>
                   <pic:blipFill>
-                    <a:blip r:embed="rId9"/>
+                    <a:blip r:embed="rId10"/>
                     <a:stretch>
                       <a:fillRect/>
                     </a:stretch>
@@ -559,9 +638,21 @@
         </w:drawing>
       </w:r>
     </w:p>
-    <w:p>
-      <w:r>
-        <w:t xml:space="preserve"> Du kan enten kopiere koden under og </w:t>
+    <w:p/>
+    <w:p/>
+    <w:p/>
+    <w:p/>
+    <w:p/>
+    <w:p>
+      <w:pPr>
+        <w:pStyle w:val="Listeavsnitt"/>
+        <w:numPr>
+          <w:ilvl w:val="0"/>
+          <w:numId w:val="2"/>
+        </w:numPr>
+      </w:pPr>
+      <w:r>
+        <w:t xml:space="preserve">Du kan enten kopiere koden under og </w:t>
       </w:r>
       <w:proofErr w:type="spellStart"/>
       <w:r>
@@ -569,43 +660,40 @@
       </w:r>
       <w:proofErr w:type="spellEnd"/>
       <w:r>
+        <w:t xml:space="preserve"> prosjektet, eller manuelt legge til </w:t>
+      </w:r>
+      <w:proofErr w:type="spellStart"/>
+      <w:r>
+        <w:t>dependencies</w:t>
+      </w:r>
+      <w:proofErr w:type="spellEnd"/>
+      <w:r>
+        <w:t xml:space="preserve">. Koden ligger på side 23. Ved å dobbel trykke «bildet» så får du muligheten til å kopiere (usikker på hvordan funksjonaliteten fungerer på </w:t>
+      </w:r>
+      <w:proofErr w:type="spellStart"/>
+      <w:r>
+        <w:t>pdf</w:t>
+      </w:r>
+      <w:proofErr w:type="spellEnd"/>
+      <w:r>
+        <w:t xml:space="preserve">). Trykk </w:t>
+      </w:r>
+      <w:proofErr w:type="spellStart"/>
+      <w:r>
+        <w:t>dependencies</w:t>
+      </w:r>
+      <w:proofErr w:type="spellEnd"/>
+      <w:r>
+        <w:t xml:space="preserve"> som finnes nederst i vinduet. Her søker du på «</w:t>
+      </w:r>
+      <w:proofErr w:type="spellStart"/>
+      <w:r>
+        <w:t>junit</w:t>
+      </w:r>
+      <w:proofErr w:type="spellEnd"/>
+      <w:r>
         <w:t xml:space="preserve"> </w:t>
       </w:r>
-      <w:r>
-        <w:t xml:space="preserve">prosjektet, eller manuelt legge til </w:t>
-      </w:r>
-      <w:proofErr w:type="spellStart"/>
-      <w:r>
-        <w:t>dependencies</w:t>
-      </w:r>
-      <w:proofErr w:type="spellEnd"/>
-      <w:r>
-        <w:t>.</w:t>
-      </w:r>
-      <w:r>
-        <w:t xml:space="preserve"> Koden ligger på side x.</w:t>
-      </w:r>
-    </w:p>
-    <w:p>
-      <w:r>
-        <w:t xml:space="preserve">Trykk </w:t>
-      </w:r>
-      <w:proofErr w:type="spellStart"/>
-      <w:r>
-        <w:t>dependencies</w:t>
-      </w:r>
-      <w:proofErr w:type="spellEnd"/>
-      <w:r>
-        <w:t xml:space="preserve"> som finnes nederst i vinduet. Her søker du på «</w:t>
-      </w:r>
-      <w:proofErr w:type="spellStart"/>
-      <w:r>
-        <w:t>junit</w:t>
-      </w:r>
-      <w:proofErr w:type="spellEnd"/>
-      <w:r>
-        <w:t xml:space="preserve"> </w:t>
-      </w:r>
       <w:proofErr w:type="spellStart"/>
       <w:r>
         <w:t>jupiter</w:t>
@@ -616,12 +704,17 @@
       </w:r>
     </w:p>
     <w:p>
+      <w:pPr>
+        <w:pStyle w:val="Listeavsnitt"/>
+      </w:pPr>
+    </w:p>
+    <w:p>
       <w:r>
         <w:drawing>
-          <wp:inline distT="0" distB="0" distL="0" distR="0" wp14:anchorId="0A88F0D3" wp14:editId="547643C7">
+          <wp:inline distT="0" distB="0" distL="0" distR="0" wp14:anchorId="5B9462BE" wp14:editId="669CEF72">
             <wp:extent cx="5760720" cy="1562735"/>
             <wp:effectExtent l="0" t="0" r="0" b="0"/>
-            <wp:docPr id="8" name="Bilde 8" descr="Et bilde som inneholder tekst, elektronikk, datamaskin, skjermbilde&#10;&#10;Automatisk generert beskrivelse"/>
+            <wp:docPr id="19" name="Bilde 19" descr="Et bilde som inneholder tekst, elektronikk, datamaskin, skjermbilde&#10;&#10;Automatisk generert beskrivelse"/>
             <wp:cNvGraphicFramePr>
               <a:graphicFrameLocks xmlns:a="http://schemas.openxmlformats.org/drawingml/2006/main" noChangeAspect="1"/>
             </wp:cNvGraphicFramePr>
@@ -633,7 +726,7 @@
                     <pic:cNvPicPr/>
                   </pic:nvPicPr>
                   <pic:blipFill>
-                    <a:blip r:embed="rId10"/>
+                    <a:blip r:embed="rId11"/>
                     <a:stretch>
                       <a:fillRect/>
                     </a:stretch>
@@ -657,7 +750,23 @@
         <w:t xml:space="preserve"> </w:t>
       </w:r>
     </w:p>
-    <w:p>
+    <w:p/>
+    <w:p/>
+    <w:p/>
+    <w:p/>
+    <w:p/>
+    <w:p/>
+    <w:p/>
+    <w:p/>
+    <w:p/>
+    <w:p>
+      <w:pPr>
+        <w:pStyle w:val="Listeavsnitt"/>
+        <w:numPr>
+          <w:ilvl w:val="0"/>
+          <w:numId w:val="2"/>
+        </w:numPr>
+      </w:pPr>
       <w:r>
         <w:t xml:space="preserve">Bytt fra </w:t>
       </w:r>
@@ -703,72 +812,17 @@
       </w:r>
     </w:p>
     <w:p>
+      <w:pPr>
+        <w:pStyle w:val="Listeavsnitt"/>
+      </w:pPr>
+    </w:p>
+    <w:p>
       <w:r>
         <w:drawing>
-          <wp:inline distT="0" distB="0" distL="0" distR="0" wp14:anchorId="3DB8757F" wp14:editId="0AB9442A">
+          <wp:inline distT="0" distB="0" distL="0" distR="0" wp14:anchorId="2D9AD776" wp14:editId="284884B0">
             <wp:extent cx="5760720" cy="582295"/>
             <wp:effectExtent l="0" t="0" r="0" b="8255"/>
-            <wp:docPr id="9" name="Bilde 9"/>
-            <wp:cNvGraphicFramePr>
-              <a:graphicFrameLocks xmlns:a="http://schemas.openxmlformats.org/drawingml/2006/main" noChangeAspect="1"/>
-            </wp:cNvGraphicFramePr>
-            <a:graphic xmlns:a="http://schemas.openxmlformats.org/drawingml/2006/main">
-              <a:graphicData uri="http://schemas.openxmlformats.org/drawingml/2006/picture">
-                <pic:pic xmlns:pic="http://schemas.openxmlformats.org/drawingml/2006/picture">
-                  <pic:nvPicPr>
-                    <pic:cNvPr id="1" name=""/>
-                    <pic:cNvPicPr/>
-                  </pic:nvPicPr>
-                  <pic:blipFill>
-                    <a:blip r:embed="rId11"/>
-                    <a:stretch>
-                      <a:fillRect/>
-                    </a:stretch>
-                  </pic:blipFill>
-                  <pic:spPr>
-                    <a:xfrm>
-                      <a:off x="0" y="0"/>
-                      <a:ext cx="5760720" cy="582295"/>
-                    </a:xfrm>
-                    <a:prstGeom prst="rect">
-                      <a:avLst/>
-                    </a:prstGeom>
-                  </pic:spPr>
-                </pic:pic>
-              </a:graphicData>
-            </a:graphic>
-          </wp:inline>
-        </w:drawing>
-      </w:r>
-    </w:p>
-    <w:p>
-      <w:r>
-        <w:t xml:space="preserve">Nå søker du etter maven </w:t>
-      </w:r>
-      <w:proofErr w:type="spellStart"/>
-      <w:r>
-        <w:t>surefire</w:t>
-      </w:r>
-      <w:proofErr w:type="spellEnd"/>
-      <w:r>
-        <w:t xml:space="preserve"> </w:t>
-      </w:r>
-      <w:proofErr w:type="spellStart"/>
-      <w:r>
-        <w:t>plugin</w:t>
-      </w:r>
-      <w:proofErr w:type="spellEnd"/>
-      <w:r>
-        <w:t xml:space="preserve"> og legger til den:</w:t>
-      </w:r>
-    </w:p>
-    <w:p>
-      <w:r>
-        <w:drawing>
-          <wp:inline distT="0" distB="0" distL="0" distR="0" wp14:anchorId="6D82C034" wp14:editId="018A3017">
-            <wp:extent cx="5760720" cy="511810"/>
-            <wp:effectExtent l="0" t="0" r="0" b="2540"/>
-            <wp:docPr id="10" name="Bilde 10"/>
+            <wp:docPr id="20" name="Bilde 20"/>
             <wp:cNvGraphicFramePr>
               <a:graphicFrameLocks xmlns:a="http://schemas.openxmlformats.org/drawingml/2006/main" noChangeAspect="1"/>
             </wp:cNvGraphicFramePr>
@@ -788,7 +842,7 @@
                   <pic:spPr>
                     <a:xfrm>
                       <a:off x="0" y="0"/>
-                      <a:ext cx="5760720" cy="511810"/>
+                      <a:ext cx="5760720" cy="582295"/>
                     </a:xfrm>
                     <a:prstGeom prst="rect">
                       <a:avLst/>
@@ -801,13 +855,33 @@
         </w:drawing>
       </w:r>
     </w:p>
-    <w:p>
-      <w:r>
-        <w:t xml:space="preserve">Til slutt så søker du etter </w:t>
-      </w:r>
-      <w:proofErr w:type="spellStart"/>
-      <w:r>
-        <w:t>gson</w:t>
+    <w:p/>
+    <w:p/>
+    <w:p/>
+    <w:p/>
+    <w:p/>
+    <w:p>
+      <w:pPr>
+        <w:pStyle w:val="Listeavsnitt"/>
+        <w:numPr>
+          <w:ilvl w:val="0"/>
+          <w:numId w:val="2"/>
+        </w:numPr>
+      </w:pPr>
+      <w:r>
+        <w:t xml:space="preserve">Nå søker du etter maven </w:t>
+      </w:r>
+      <w:proofErr w:type="spellStart"/>
+      <w:r>
+        <w:t>surefire</w:t>
+      </w:r>
+      <w:proofErr w:type="spellEnd"/>
+      <w:r>
+        <w:t xml:space="preserve"> </w:t>
+      </w:r>
+      <w:proofErr w:type="spellStart"/>
+      <w:r>
+        <w:t>plugin</w:t>
       </w:r>
       <w:proofErr w:type="spellEnd"/>
       <w:r>
@@ -815,12 +889,17 @@
       </w:r>
     </w:p>
     <w:p>
+      <w:pPr>
+        <w:pStyle w:val="Listeavsnitt"/>
+      </w:pPr>
+    </w:p>
+    <w:p>
       <w:r>
         <w:drawing>
-          <wp:inline distT="0" distB="0" distL="0" distR="0" wp14:anchorId="2DF5DBA0" wp14:editId="2D0AC965">
-            <wp:extent cx="5760720" cy="415925"/>
-            <wp:effectExtent l="0" t="0" r="0" b="3175"/>
-            <wp:docPr id="11" name="Bilde 11"/>
+          <wp:inline distT="0" distB="0" distL="0" distR="0" wp14:anchorId="01171DF9" wp14:editId="6EE57840">
+            <wp:extent cx="5760720" cy="511810"/>
+            <wp:effectExtent l="0" t="0" r="0" b="2540"/>
+            <wp:docPr id="21" name="Bilde 21"/>
             <wp:cNvGraphicFramePr>
               <a:graphicFrameLocks xmlns:a="http://schemas.openxmlformats.org/drawingml/2006/main" noChangeAspect="1"/>
             </wp:cNvGraphicFramePr>
@@ -840,6 +919,70 @@
                   <pic:spPr>
                     <a:xfrm>
                       <a:off x="0" y="0"/>
+                      <a:ext cx="5760720" cy="511810"/>
+                    </a:xfrm>
+                    <a:prstGeom prst="rect">
+                      <a:avLst/>
+                    </a:prstGeom>
+                  </pic:spPr>
+                </pic:pic>
+              </a:graphicData>
+            </a:graphic>
+          </wp:inline>
+        </w:drawing>
+      </w:r>
+    </w:p>
+    <w:p/>
+    <w:p/>
+    <w:p/>
+    <w:p/>
+    <w:p/>
+    <w:p>
+      <w:pPr>
+        <w:pStyle w:val="Listeavsnitt"/>
+        <w:numPr>
+          <w:ilvl w:val="0"/>
+          <w:numId w:val="2"/>
+        </w:numPr>
+      </w:pPr>
+      <w:r>
+        <w:t xml:space="preserve">Til slutt så søker du etter </w:t>
+      </w:r>
+      <w:proofErr w:type="spellStart"/>
+      <w:r>
+        <w:t>gson</w:t>
+      </w:r>
+      <w:proofErr w:type="spellEnd"/>
+      <w:r>
+        <w:t xml:space="preserve"> og legger til den:</w:t>
+      </w:r>
+    </w:p>
+    <w:p>
+      <w:r>
+        <w:drawing>
+          <wp:inline distT="0" distB="0" distL="0" distR="0" wp14:anchorId="74432230" wp14:editId="4E83893E">
+            <wp:extent cx="5760720" cy="415925"/>
+            <wp:effectExtent l="0" t="0" r="0" b="3175"/>
+            <wp:docPr id="22" name="Bilde 22"/>
+            <wp:cNvGraphicFramePr>
+              <a:graphicFrameLocks xmlns:a="http://schemas.openxmlformats.org/drawingml/2006/main" noChangeAspect="1"/>
+            </wp:cNvGraphicFramePr>
+            <a:graphic xmlns:a="http://schemas.openxmlformats.org/drawingml/2006/main">
+              <a:graphicData uri="http://schemas.openxmlformats.org/drawingml/2006/picture">
+                <pic:pic xmlns:pic="http://schemas.openxmlformats.org/drawingml/2006/picture">
+                  <pic:nvPicPr>
+                    <pic:cNvPr id="1" name=""/>
+                    <pic:cNvPicPr/>
+                  </pic:nvPicPr>
+                  <pic:blipFill>
+                    <a:blip r:embed="rId14"/>
+                    <a:stretch>
+                      <a:fillRect/>
+                    </a:stretch>
+                  </pic:blipFill>
+                  <pic:spPr>
+                    <a:xfrm>
+                      <a:off x="0" y="0"/>
                       <a:ext cx="5760720" cy="415925"/>
                     </a:xfrm>
                     <a:prstGeom prst="rect">
@@ -855,9 +998,19 @@
     </w:p>
     <w:p/>
     <w:p/>
-    <w:p>
-      <w:r>
-        <w:lastRenderedPageBreak/>
+    <w:p/>
+    <w:p/>
+    <w:p/>
+    <w:p/>
+    <w:p>
+      <w:pPr>
+        <w:pStyle w:val="Listeavsnitt"/>
+        <w:numPr>
+          <w:ilvl w:val="0"/>
+          <w:numId w:val="2"/>
+        </w:numPr>
+      </w:pPr>
+      <w:r>
         <w:t xml:space="preserve">Nå er alt klart. Hvis </w:t>
       </w:r>
       <w:proofErr w:type="spellStart"/>
@@ -878,15 +1031,20 @@
       </w:r>
     </w:p>
     <w:p>
+      <w:pPr>
+        <w:pStyle w:val="Listeavsnitt"/>
+      </w:pPr>
+    </w:p>
+    <w:p>
       <w:r>
         <w:t xml:space="preserve"> </w:t>
       </w:r>
       <w:r>
         <w:drawing>
-          <wp:inline distT="0" distB="0" distL="0" distR="0" wp14:anchorId="70B93F04" wp14:editId="5289DBA6">
+          <wp:inline distT="0" distB="0" distL="0" distR="0" wp14:anchorId="2734E877" wp14:editId="33C6E803">
             <wp:extent cx="4601217" cy="1419423"/>
             <wp:effectExtent l="0" t="0" r="8890" b="9525"/>
-            <wp:docPr id="14" name="Bilde 14" descr="Et bilde som inneholder tekst&#10;&#10;Automatisk generert beskrivelse"/>
+            <wp:docPr id="23" name="Bilde 23" descr="Et bilde som inneholder tekst&#10;&#10;Automatisk generert beskrivelse"/>
             <wp:cNvGraphicFramePr>
               <a:graphicFrameLocks xmlns:a="http://schemas.openxmlformats.org/drawingml/2006/main" noChangeAspect="1"/>
             </wp:cNvGraphicFramePr>
@@ -898,7 +1056,7 @@
                     <pic:cNvPicPr/>
                   </pic:nvPicPr>
                   <pic:blipFill>
-                    <a:blip r:embed="rId14"/>
+                    <a:blip r:embed="rId15"/>
                     <a:stretch>
                       <a:fillRect/>
                     </a:stretch>
@@ -920,6 +1078,29 @@
       </w:r>
     </w:p>
     <w:p/>
+    <w:p/>
+    <w:p/>
+    <w:p/>
+    <w:p/>
+    <w:p/>
+    <w:p/>
+    <w:p/>
+    <w:p/>
+    <w:p/>
+    <w:p/>
+    <w:p/>
+    <w:p>
+      <w:pPr>
+        <w:pStyle w:val="Overskrift3"/>
+      </w:pPr>
+      <w:bookmarkStart w:id="3" w:name="_Toc120315223"/>
+      <w:r>
+        <w:lastRenderedPageBreak/>
+        <w:t>Litt om prototypen</w:t>
+      </w:r>
+      <w:bookmarkEnd w:id="3"/>
+    </w:p>
+    <w:p/>
     <w:p>
       <w:proofErr w:type="spellStart"/>
       <w:r>
@@ -959,13 +1140,13 @@
       </w:r>
       <w:proofErr w:type="spellEnd"/>
       <w:r>
-        <w:t xml:space="preserve"> endringene.</w:t>
+        <w:t xml:space="preserve"> endringene. Vi fikk til eventuelt til å skrive til fil, men dessverre så fikk vi ikke til å lese fra fil. Dette kan finnes i versjon 3.4</w:t>
       </w:r>
     </w:p>
     <w:p>
       <w:r>
         <w:drawing>
-          <wp:inline distT="0" distB="0" distL="0" distR="0" wp14:anchorId="47128424" wp14:editId="2C643A43">
+          <wp:inline distT="0" distB="0" distL="0" distR="0" wp14:anchorId="70BF7934" wp14:editId="7C99AFFB">
             <wp:extent cx="4324954" cy="1971950"/>
             <wp:effectExtent l="0" t="0" r="0" b="9525"/>
             <wp:docPr id="15" name="Bilde 15" descr="Et bilde som inneholder tekst&#10;&#10;Automatisk generert beskrivelse"/>
@@ -980,7 +1161,7 @@
                     <pic:cNvPicPr/>
                   </pic:nvPicPr>
                   <pic:blipFill>
-                    <a:blip r:embed="rId15"/>
+                    <a:blip r:embed="rId16"/>
                     <a:stretch>
                       <a:fillRect/>
                     </a:stretch>
@@ -1001,6 +1182,7 @@
         </w:drawing>
       </w:r>
     </w:p>
+    <w:p/>
     <w:p>
       <w:r>
         <w:t xml:space="preserve">I forms mappen så kan vi finne både forms filen som ble brukt til å designe GUI-en. I </w:t>
@@ -1022,6 +1204,7 @@
         <w:t>.</w:t>
       </w:r>
     </w:p>
+    <w:p/>
     <w:p>
       <w:r>
         <w:t xml:space="preserve">I </w:t>
@@ -1067,11 +1250,16 @@
         <w:t xml:space="preserve">.  </w:t>
       </w:r>
     </w:p>
-    <w:bookmarkStart w:id="0" w:name="_MON_1730905916"/>
-    <w:bookmarkEnd w:id="0"/>
-    <w:p>
-      <w:r>
-        <w:object w:dxaOrig="9360" w:dyaOrig="12914" w14:anchorId="354A1F2C">
+    <w:p>
+      <w:r>
+        <w:br w:type="page"/>
+      </w:r>
+    </w:p>
+    <w:bookmarkStart w:id="4" w:name="_MON_1730905916"/>
+    <w:bookmarkEnd w:id="4"/>
+    <w:p>
+      <w:r>
+        <w:object w:dxaOrig="9360" w:dyaOrig="12914" w14:anchorId="56DA3F87">
           <v:shapetype id="_x0000_t75" coordsize="21600,21600" o:spt="75" o:preferrelative="t" path="m@4@5l@4@11@9@11@9@5xe" filled="f" stroked="f">
             <v:stroke joinstyle="miter"/>
             <v:formulas>
@@ -1091,13 +1279,2086 @@
             <v:path o:extrusionok="f" gradientshapeok="t" o:connecttype="rect"/>
             <o:lock v:ext="edit" aspectratio="t"/>
           </v:shapetype>
-          <v:shape id="_x0000_i1026" type="#_x0000_t75" style="width:468pt;height:645.95pt" o:ole="">
-            <v:imagedata r:id="rId16" o:title=""/>
+          <v:shape id="_x0000_i1028" type="#_x0000_t75" style="width:453.75pt;height:625.5pt" o:ole="">
+            <v:imagedata r:id="rId17" o:title=""/>
           </v:shape>
-          <o:OLEObject Type="Embed" ProgID="Word.OpenDocumentText.12" ShapeID="_x0000_i1026" DrawAspect="Content" ObjectID="_1730907178" r:id="rId17"/>
+          <o:OLEObject Type="Embed" ProgID="Word.OpenDocumentText.12" ShapeID="_x0000_i1028" DrawAspect="Content" ObjectID="_1730928701" r:id="rId18"/>
         </w:object>
       </w:r>
     </w:p>
+    <w:p/>
+    <w:p/>
+    <w:p/>
+    <w:p/>
+    <w:p/>
+    <w:p>
+      <w:pPr>
+        <w:pStyle w:val="Overskrift2"/>
+      </w:pPr>
+      <w:bookmarkStart w:id="5" w:name="_Toc120315224"/>
+      <w:r>
+        <w:lastRenderedPageBreak/>
+        <w:t>Prototypens layout og funksjon</w:t>
+      </w:r>
+      <w:bookmarkEnd w:id="5"/>
+    </w:p>
+    <w:p/>
+    <w:p>
+      <w:r>
+        <w:t>Når du først åpner prototypen så blir du velkommen av logg inn siden. Her har du muligheten til å logge inn som bruker (</w:t>
+      </w:r>
+      <w:proofErr w:type="spellStart"/>
+      <w:r>
+        <w:t>BankID</w:t>
+      </w:r>
+      <w:proofErr w:type="spellEnd"/>
+      <w:r>
+        <w:t xml:space="preserve">), som gir deg muligheten til å registrer og låne bil, og </w:t>
+      </w:r>
+      <w:proofErr w:type="spellStart"/>
+      <w:r>
+        <w:t>admin</w:t>
+      </w:r>
+      <w:proofErr w:type="spellEnd"/>
+      <w:r>
+        <w:t>, som gir deg muligheten til å redigere og slette biler fra listen.</w:t>
+      </w:r>
+    </w:p>
+    <w:p/>
+    <w:p>
+      <w:r>
+        <w:drawing>
+          <wp:inline distT="0" distB="0" distL="0" distR="0" wp14:anchorId="2F012632" wp14:editId="5A23294C">
+            <wp:extent cx="5760720" cy="4368800"/>
+            <wp:effectExtent l="0" t="0" r="0" b="0"/>
+            <wp:docPr id="24" name="Bilde 24"/>
+            <wp:cNvGraphicFramePr>
+              <a:graphicFrameLocks xmlns:a="http://schemas.openxmlformats.org/drawingml/2006/main" noChangeAspect="1"/>
+            </wp:cNvGraphicFramePr>
+            <a:graphic xmlns:a="http://schemas.openxmlformats.org/drawingml/2006/main">
+              <a:graphicData uri="http://schemas.openxmlformats.org/drawingml/2006/picture">
+                <pic:pic xmlns:pic="http://schemas.openxmlformats.org/drawingml/2006/picture">
+                  <pic:nvPicPr>
+                    <pic:cNvPr id="1" name=""/>
+                    <pic:cNvPicPr/>
+                  </pic:nvPicPr>
+                  <pic:blipFill>
+                    <a:blip r:embed="rId19"/>
+                    <a:stretch>
+                      <a:fillRect/>
+                    </a:stretch>
+                  </pic:blipFill>
+                  <pic:spPr>
+                    <a:xfrm>
+                      <a:off x="0" y="0"/>
+                      <a:ext cx="5760720" cy="4368800"/>
+                    </a:xfrm>
+                    <a:prstGeom prst="rect">
+                      <a:avLst/>
+                    </a:prstGeom>
+                  </pic:spPr>
+                </pic:pic>
+              </a:graphicData>
+            </a:graphic>
+          </wp:inline>
+        </w:drawing>
+      </w:r>
+    </w:p>
+    <w:p/>
+    <w:p>
+      <w:r>
+        <w:br w:type="page"/>
+      </w:r>
+    </w:p>
+    <w:p>
+      <w:r>
+        <w:lastRenderedPageBreak/>
+        <w:t>Hvis du logger inn som bruker så får du muligheten til 4 funksjoner. Første er å logge ut (som tar deg tilbake til forrige siden), andre er å se alle biler som er registrert, tredje er å registrere en bil mens den siste er å kunne bestille en bil.</w:t>
+      </w:r>
+    </w:p>
+    <w:p/>
+    <w:p>
+      <w:r>
+        <w:drawing>
+          <wp:inline distT="0" distB="0" distL="0" distR="0" wp14:anchorId="11F44059" wp14:editId="625553D9">
+            <wp:extent cx="5760720" cy="4344670"/>
+            <wp:effectExtent l="0" t="0" r="0" b="0"/>
+            <wp:docPr id="26" name="Bilde 26"/>
+            <wp:cNvGraphicFramePr>
+              <a:graphicFrameLocks xmlns:a="http://schemas.openxmlformats.org/drawingml/2006/main" noChangeAspect="1"/>
+            </wp:cNvGraphicFramePr>
+            <a:graphic xmlns:a="http://schemas.openxmlformats.org/drawingml/2006/main">
+              <a:graphicData uri="http://schemas.openxmlformats.org/drawingml/2006/picture">
+                <pic:pic xmlns:pic="http://schemas.openxmlformats.org/drawingml/2006/picture">
+                  <pic:nvPicPr>
+                    <pic:cNvPr id="1" name=""/>
+                    <pic:cNvPicPr/>
+                  </pic:nvPicPr>
+                  <pic:blipFill>
+                    <a:blip r:embed="rId20"/>
+                    <a:stretch>
+                      <a:fillRect/>
+                    </a:stretch>
+                  </pic:blipFill>
+                  <pic:spPr>
+                    <a:xfrm>
+                      <a:off x="0" y="0"/>
+                      <a:ext cx="5760720" cy="4344670"/>
+                    </a:xfrm>
+                    <a:prstGeom prst="rect">
+                      <a:avLst/>
+                    </a:prstGeom>
+                  </pic:spPr>
+                </pic:pic>
+              </a:graphicData>
+            </a:graphic>
+          </wp:inline>
+        </w:drawing>
+      </w:r>
+    </w:p>
+    <w:p/>
+    <w:p>
+      <w:r>
+        <w:br w:type="page"/>
+      </w:r>
+    </w:p>
+    <w:p>
+      <w:r>
+        <w:lastRenderedPageBreak/>
+        <w:t>Vi starter først med «</w:t>
+      </w:r>
+      <w:proofErr w:type="spellStart"/>
+      <w:r>
+        <w:t>Browse</w:t>
+      </w:r>
+      <w:proofErr w:type="spellEnd"/>
+      <w:r>
+        <w:t xml:space="preserve"> all </w:t>
+      </w:r>
+      <w:proofErr w:type="spellStart"/>
+      <w:r>
+        <w:t>cars</w:t>
+      </w:r>
+      <w:proofErr w:type="spellEnd"/>
+      <w:r>
+        <w:t>». Her så kan du se alle biler. Både de som er «</w:t>
+      </w:r>
+      <w:proofErr w:type="spellStart"/>
+      <w:r>
+        <w:t>rented</w:t>
+      </w:r>
+      <w:proofErr w:type="spellEnd"/>
+      <w:r>
+        <w:t>» og de som ikke er «</w:t>
+      </w:r>
+      <w:proofErr w:type="spellStart"/>
+      <w:r>
+        <w:t>rented</w:t>
+      </w:r>
+      <w:proofErr w:type="spellEnd"/>
+      <w:r>
+        <w:t xml:space="preserve">». Ved å trykke på </w:t>
+      </w:r>
+      <w:proofErr w:type="spellStart"/>
+      <w:r>
+        <w:t>main</w:t>
+      </w:r>
+      <w:proofErr w:type="spellEnd"/>
+      <w:r>
+        <w:t xml:space="preserve"> </w:t>
+      </w:r>
+      <w:proofErr w:type="spellStart"/>
+      <w:r>
+        <w:t>menu</w:t>
+      </w:r>
+      <w:proofErr w:type="spellEnd"/>
+      <w:r>
+        <w:t xml:space="preserve"> så går du alltid tilbake til innloggingssiden til brukeren.</w:t>
+      </w:r>
+    </w:p>
+    <w:p/>
+    <w:p>
+      <w:r>
+        <w:drawing>
+          <wp:inline distT="0" distB="0" distL="0" distR="0" wp14:anchorId="7E7E8A8A" wp14:editId="5795C0C0">
+            <wp:extent cx="5760720" cy="4346575"/>
+            <wp:effectExtent l="0" t="0" r="0" b="0"/>
+            <wp:docPr id="28" name="Bilde 28" descr="Et bilde som inneholder tekst&#10;&#10;Automatisk generert beskrivelse"/>
+            <wp:cNvGraphicFramePr>
+              <a:graphicFrameLocks xmlns:a="http://schemas.openxmlformats.org/drawingml/2006/main" noChangeAspect="1"/>
+            </wp:cNvGraphicFramePr>
+            <a:graphic xmlns:a="http://schemas.openxmlformats.org/drawingml/2006/main">
+              <a:graphicData uri="http://schemas.openxmlformats.org/drawingml/2006/picture">
+                <pic:pic xmlns:pic="http://schemas.openxmlformats.org/drawingml/2006/picture">
+                  <pic:nvPicPr>
+                    <pic:cNvPr id="28" name="Bilde 28" descr="Et bilde som inneholder tekst&#10;&#10;Automatisk generert beskrivelse"/>
+                    <pic:cNvPicPr/>
+                  </pic:nvPicPr>
+                  <pic:blipFill>
+                    <a:blip r:embed="rId21"/>
+                    <a:stretch>
+                      <a:fillRect/>
+                    </a:stretch>
+                  </pic:blipFill>
+                  <pic:spPr>
+                    <a:xfrm>
+                      <a:off x="0" y="0"/>
+                      <a:ext cx="5760720" cy="4346575"/>
+                    </a:xfrm>
+                    <a:prstGeom prst="rect">
+                      <a:avLst/>
+                    </a:prstGeom>
+                  </pic:spPr>
+                </pic:pic>
+              </a:graphicData>
+            </a:graphic>
+          </wp:inline>
+        </w:drawing>
+      </w:r>
+    </w:p>
+    <w:p>
+      <w:r>
+        <w:br w:type="page"/>
+      </w:r>
+    </w:p>
+    <w:p>
+      <w:r>
+        <w:lastRenderedPageBreak/>
+        <w:t xml:space="preserve">I register </w:t>
+      </w:r>
+      <w:proofErr w:type="spellStart"/>
+      <w:r>
+        <w:t>car</w:t>
+      </w:r>
+      <w:proofErr w:type="spellEnd"/>
+      <w:r>
+        <w:t xml:space="preserve"> panelet så har man 5 forskjellige valg. Ut ifra de 5, så har man et begrenset antall valg på 3 av dem. Disse 3 inkluderer antall «</w:t>
+      </w:r>
+      <w:proofErr w:type="spellStart"/>
+      <w:r>
+        <w:t>seats</w:t>
+      </w:r>
+      <w:proofErr w:type="spellEnd"/>
+      <w:r>
+        <w:t>» man kan velge, hva slags «</w:t>
+      </w:r>
+      <w:proofErr w:type="spellStart"/>
+      <w:r>
+        <w:t>transmission</w:t>
+      </w:r>
+      <w:proofErr w:type="spellEnd"/>
+      <w:r>
+        <w:t xml:space="preserve"> type» det er på bilen, og hva slags «</w:t>
+      </w:r>
+      <w:proofErr w:type="spellStart"/>
+      <w:r>
+        <w:t>engine</w:t>
+      </w:r>
+      <w:proofErr w:type="spellEnd"/>
+      <w:r>
+        <w:t xml:space="preserve"> type» det er på bilen. Disse har allerede blitt fast bestemt av oss på hva vi aksepterer. Vi har gjort det umulig å kunne registrere biler uten registrerings nummer, men utenom det så er alt mulig. Man kan også velge om bilen er klar til å bli lånt ut med en gang, eller om du allerede har lånt den ut.</w:t>
+      </w:r>
+    </w:p>
+    <w:p/>
+    <w:p>
+      <w:r>
+        <w:drawing>
+          <wp:inline distT="0" distB="0" distL="0" distR="0" wp14:anchorId="27105FE4" wp14:editId="3A3B7503">
+            <wp:extent cx="5760720" cy="4379595"/>
+            <wp:effectExtent l="0" t="0" r="0" b="1905"/>
+            <wp:docPr id="29" name="Bilde 29" descr="Et bilde som inneholder tekst&#10;&#10;Automatisk generert beskrivelse"/>
+            <wp:cNvGraphicFramePr>
+              <a:graphicFrameLocks xmlns:a="http://schemas.openxmlformats.org/drawingml/2006/main" noChangeAspect="1"/>
+            </wp:cNvGraphicFramePr>
+            <a:graphic xmlns:a="http://schemas.openxmlformats.org/drawingml/2006/main">
+              <a:graphicData uri="http://schemas.openxmlformats.org/drawingml/2006/picture">
+                <pic:pic xmlns:pic="http://schemas.openxmlformats.org/drawingml/2006/picture">
+                  <pic:nvPicPr>
+                    <pic:cNvPr id="29" name="Bilde 29" descr="Et bilde som inneholder tekst&#10;&#10;Automatisk generert beskrivelse"/>
+                    <pic:cNvPicPr/>
+                  </pic:nvPicPr>
+                  <pic:blipFill>
+                    <a:blip r:embed="rId22"/>
+                    <a:stretch>
+                      <a:fillRect/>
+                    </a:stretch>
+                  </pic:blipFill>
+                  <pic:spPr>
+                    <a:xfrm>
+                      <a:off x="0" y="0"/>
+                      <a:ext cx="5760720" cy="4379595"/>
+                    </a:xfrm>
+                    <a:prstGeom prst="rect">
+                      <a:avLst/>
+                    </a:prstGeom>
+                  </pic:spPr>
+                </pic:pic>
+              </a:graphicData>
+            </a:graphic>
+          </wp:inline>
+        </w:drawing>
+      </w:r>
+      <w:r>
+        <w:t xml:space="preserve"> </w:t>
+      </w:r>
+    </w:p>
+    <w:p/>
+    <w:p>
+      <w:r>
+        <w:drawing>
+          <wp:anchor distT="0" distB="0" distL="114300" distR="114300" simplePos="0" relativeHeight="251660288" behindDoc="1" locked="0" layoutInCell="1" allowOverlap="1" wp14:anchorId="1604BCFF" wp14:editId="4ED3525C">
+            <wp:simplePos x="0" y="0"/>
+            <wp:positionH relativeFrom="column">
+              <wp:posOffset>3646302</wp:posOffset>
+            </wp:positionH>
+            <wp:positionV relativeFrom="paragraph">
+              <wp:posOffset>227462</wp:posOffset>
+            </wp:positionV>
+            <wp:extent cx="1743075" cy="866775"/>
+            <wp:effectExtent l="0" t="0" r="9525" b="9525"/>
+            <wp:wrapTight wrapText="bothSides">
+              <wp:wrapPolygon edited="0">
+                <wp:start x="0" y="0"/>
+                <wp:lineTo x="0" y="21363"/>
+                <wp:lineTo x="21482" y="21363"/>
+                <wp:lineTo x="21482" y="0"/>
+                <wp:lineTo x="0" y="0"/>
+              </wp:wrapPolygon>
+            </wp:wrapTight>
+            <wp:docPr id="32" name="Bilde 32" descr="Et bilde som inneholder tekst&#10;&#10;Automatisk generert beskrivelse"/>
+            <wp:cNvGraphicFramePr>
+              <a:graphicFrameLocks xmlns:a="http://schemas.openxmlformats.org/drawingml/2006/main" noChangeAspect="1"/>
+            </wp:cNvGraphicFramePr>
+            <a:graphic xmlns:a="http://schemas.openxmlformats.org/drawingml/2006/main">
+              <a:graphicData uri="http://schemas.openxmlformats.org/drawingml/2006/picture">
+                <pic:pic xmlns:pic="http://schemas.openxmlformats.org/drawingml/2006/picture">
+                  <pic:nvPicPr>
+                    <pic:cNvPr id="32" name="Bilde 32" descr="Et bilde som inneholder tekst&#10;&#10;Automatisk generert beskrivelse"/>
+                    <pic:cNvPicPr/>
+                  </pic:nvPicPr>
+                  <pic:blipFill>
+                    <a:blip r:embed="rId23">
+                      <a:extLst>
+                        <a:ext uri="{28A0092B-C50C-407E-A947-70E740481C1C}">
+                          <a14:useLocalDpi xmlns:a14="http://schemas.microsoft.com/office/drawing/2010/main" val="0"/>
+                        </a:ext>
+                      </a:extLst>
+                    </a:blip>
+                    <a:stretch>
+                      <a:fillRect/>
+                    </a:stretch>
+                  </pic:blipFill>
+                  <pic:spPr>
+                    <a:xfrm>
+                      <a:off x="0" y="0"/>
+                      <a:ext cx="1743075" cy="866775"/>
+                    </a:xfrm>
+                    <a:prstGeom prst="rect">
+                      <a:avLst/>
+                    </a:prstGeom>
+                  </pic:spPr>
+                </pic:pic>
+              </a:graphicData>
+            </a:graphic>
+          </wp:anchor>
+        </w:drawing>
+      </w:r>
+      <w:r>
+        <w:drawing>
+          <wp:anchor distT="0" distB="0" distL="114300" distR="114300" simplePos="0" relativeHeight="251659264" behindDoc="1" locked="0" layoutInCell="1" allowOverlap="1" wp14:anchorId="1C0B7774" wp14:editId="7EF2636B">
+            <wp:simplePos x="0" y="0"/>
+            <wp:positionH relativeFrom="column">
+              <wp:posOffset>1670709</wp:posOffset>
+            </wp:positionH>
+            <wp:positionV relativeFrom="paragraph">
+              <wp:posOffset>356726</wp:posOffset>
+            </wp:positionV>
+            <wp:extent cx="1647825" cy="638175"/>
+            <wp:effectExtent l="0" t="0" r="9525" b="9525"/>
+            <wp:wrapTight wrapText="bothSides">
+              <wp:wrapPolygon edited="0">
+                <wp:start x="0" y="0"/>
+                <wp:lineTo x="0" y="21278"/>
+                <wp:lineTo x="21475" y="21278"/>
+                <wp:lineTo x="21475" y="0"/>
+                <wp:lineTo x="0" y="0"/>
+              </wp:wrapPolygon>
+            </wp:wrapTight>
+            <wp:docPr id="31" name="Bilde 31" descr="Et bilde som inneholder tekst&#10;&#10;Automatisk generert beskrivelse"/>
+            <wp:cNvGraphicFramePr>
+              <a:graphicFrameLocks xmlns:a="http://schemas.openxmlformats.org/drawingml/2006/main" noChangeAspect="1"/>
+            </wp:cNvGraphicFramePr>
+            <a:graphic xmlns:a="http://schemas.openxmlformats.org/drawingml/2006/main">
+              <a:graphicData uri="http://schemas.openxmlformats.org/drawingml/2006/picture">
+                <pic:pic xmlns:pic="http://schemas.openxmlformats.org/drawingml/2006/picture">
+                  <pic:nvPicPr>
+                    <pic:cNvPr id="31" name="Bilde 31" descr="Et bilde som inneholder tekst&#10;&#10;Automatisk generert beskrivelse"/>
+                    <pic:cNvPicPr/>
+                  </pic:nvPicPr>
+                  <pic:blipFill>
+                    <a:blip r:embed="rId24">
+                      <a:extLst>
+                        <a:ext uri="{28A0092B-C50C-407E-A947-70E740481C1C}">
+                          <a14:useLocalDpi xmlns:a14="http://schemas.microsoft.com/office/drawing/2010/main" val="0"/>
+                        </a:ext>
+                      </a:extLst>
+                    </a:blip>
+                    <a:stretch>
+                      <a:fillRect/>
+                    </a:stretch>
+                  </pic:blipFill>
+                  <pic:spPr>
+                    <a:xfrm>
+                      <a:off x="0" y="0"/>
+                      <a:ext cx="1647825" cy="638175"/>
+                    </a:xfrm>
+                    <a:prstGeom prst="rect">
+                      <a:avLst/>
+                    </a:prstGeom>
+                  </pic:spPr>
+                </pic:pic>
+              </a:graphicData>
+            </a:graphic>
+          </wp:anchor>
+        </w:drawing>
+      </w:r>
+      <w:r>
+        <w:drawing>
+          <wp:inline distT="0" distB="0" distL="0" distR="0" wp14:anchorId="33DD0E9C" wp14:editId="4286518F">
+            <wp:extent cx="1467055" cy="1333686"/>
+            <wp:effectExtent l="0" t="0" r="0" b="0"/>
+            <wp:docPr id="30" name="Bilde 30" descr="Et bilde som inneholder tekst&#10;&#10;Automatisk generert beskrivelse"/>
+            <wp:cNvGraphicFramePr>
+              <a:graphicFrameLocks xmlns:a="http://schemas.openxmlformats.org/drawingml/2006/main" noChangeAspect="1"/>
+            </wp:cNvGraphicFramePr>
+            <a:graphic xmlns:a="http://schemas.openxmlformats.org/drawingml/2006/main">
+              <a:graphicData uri="http://schemas.openxmlformats.org/drawingml/2006/picture">
+                <pic:pic xmlns:pic="http://schemas.openxmlformats.org/drawingml/2006/picture">
+                  <pic:nvPicPr>
+                    <pic:cNvPr id="30" name="Bilde 30" descr="Et bilde som inneholder tekst&#10;&#10;Automatisk generert beskrivelse"/>
+                    <pic:cNvPicPr/>
+                  </pic:nvPicPr>
+                  <pic:blipFill>
+                    <a:blip r:embed="rId25"/>
+                    <a:stretch>
+                      <a:fillRect/>
+                    </a:stretch>
+                  </pic:blipFill>
+                  <pic:spPr>
+                    <a:xfrm>
+                      <a:off x="0" y="0"/>
+                      <a:ext cx="1467055" cy="1333686"/>
+                    </a:xfrm>
+                    <a:prstGeom prst="rect">
+                      <a:avLst/>
+                    </a:prstGeom>
+                  </pic:spPr>
+                </pic:pic>
+              </a:graphicData>
+            </a:graphic>
+          </wp:inline>
+        </w:drawing>
+      </w:r>
+    </w:p>
+    <w:p/>
+    <w:p/>
+    <w:p/>
+    <w:p/>
+    <w:p/>
+    <w:p/>
+    <w:p/>
+    <w:p/>
+    <w:p/>
+    <w:p>
+      <w:r>
+        <w:lastRenderedPageBreak/>
+        <w:t xml:space="preserve">Til slutt så har vi «rent </w:t>
+      </w:r>
+      <w:proofErr w:type="spellStart"/>
+      <w:r>
+        <w:t>car</w:t>
+      </w:r>
+      <w:proofErr w:type="spellEnd"/>
+      <w:r>
+        <w:t xml:space="preserve">» panelet. Her får du en liste med alle biler som er tilgjengelige. Du kan nå velge hvilken bil fra listen du vil låne bare ved å trykke på bilen, og deretter velge betalingsmåte. </w:t>
+      </w:r>
+    </w:p>
+    <w:p/>
+    <w:p>
+      <w:r>
+        <w:drawing>
+          <wp:inline distT="0" distB="0" distL="0" distR="0" wp14:anchorId="35F3C174" wp14:editId="63514532">
+            <wp:extent cx="5760720" cy="4349750"/>
+            <wp:effectExtent l="0" t="0" r="0" b="0"/>
+            <wp:docPr id="34" name="Bilde 34" descr="Et bilde som inneholder tekst&#10;&#10;Automatisk generert beskrivelse"/>
+            <wp:cNvGraphicFramePr>
+              <a:graphicFrameLocks xmlns:a="http://schemas.openxmlformats.org/drawingml/2006/main" noChangeAspect="1"/>
+            </wp:cNvGraphicFramePr>
+            <a:graphic xmlns:a="http://schemas.openxmlformats.org/drawingml/2006/main">
+              <a:graphicData uri="http://schemas.openxmlformats.org/drawingml/2006/picture">
+                <pic:pic xmlns:pic="http://schemas.openxmlformats.org/drawingml/2006/picture">
+                  <pic:nvPicPr>
+                    <pic:cNvPr id="34" name="Bilde 34" descr="Et bilde som inneholder tekst&#10;&#10;Automatisk generert beskrivelse"/>
+                    <pic:cNvPicPr/>
+                  </pic:nvPicPr>
+                  <pic:blipFill>
+                    <a:blip r:embed="rId26"/>
+                    <a:stretch>
+                      <a:fillRect/>
+                    </a:stretch>
+                  </pic:blipFill>
+                  <pic:spPr>
+                    <a:xfrm>
+                      <a:off x="0" y="0"/>
+                      <a:ext cx="5760720" cy="4349750"/>
+                    </a:xfrm>
+                    <a:prstGeom prst="rect">
+                      <a:avLst/>
+                    </a:prstGeom>
+                  </pic:spPr>
+                </pic:pic>
+              </a:graphicData>
+            </a:graphic>
+          </wp:inline>
+        </w:drawing>
+      </w:r>
+    </w:p>
+    <w:p/>
+    <w:p>
+      <w:r>
+        <w:br w:type="page"/>
+      </w:r>
+    </w:p>
+    <w:p>
+      <w:r>
+        <w:lastRenderedPageBreak/>
+        <w:t>Til slutt så har vi «</w:t>
+      </w:r>
+      <w:proofErr w:type="spellStart"/>
+      <w:r>
+        <w:t>admin</w:t>
+      </w:r>
+      <w:proofErr w:type="spellEnd"/>
+      <w:r>
+        <w:t xml:space="preserve">» panelet. Når du først går inn i panelet så får du listen over alle biler i listen, både tilgjengelig og utilgjengelig. Her kan du lett trykke på en bil og slette den fra listen. </w:t>
+      </w:r>
+    </w:p>
+    <w:p>
+      <w:r>
+        <w:drawing>
+          <wp:inline distT="0" distB="0" distL="0" distR="0" wp14:anchorId="3FD888FF" wp14:editId="710C85CF">
+            <wp:extent cx="5760720" cy="4328160"/>
+            <wp:effectExtent l="0" t="0" r="0" b="0"/>
+            <wp:docPr id="35" name="Bilde 35" descr="Et bilde som inneholder tekst&#10;&#10;Automatisk generert beskrivelse"/>
+            <wp:cNvGraphicFramePr>
+              <a:graphicFrameLocks xmlns:a="http://schemas.openxmlformats.org/drawingml/2006/main" noChangeAspect="1"/>
+            </wp:cNvGraphicFramePr>
+            <a:graphic xmlns:a="http://schemas.openxmlformats.org/drawingml/2006/main">
+              <a:graphicData uri="http://schemas.openxmlformats.org/drawingml/2006/picture">
+                <pic:pic xmlns:pic="http://schemas.openxmlformats.org/drawingml/2006/picture">
+                  <pic:nvPicPr>
+                    <pic:cNvPr id="35" name="Bilde 35" descr="Et bilde som inneholder tekst&#10;&#10;Automatisk generert beskrivelse"/>
+                    <pic:cNvPicPr/>
+                  </pic:nvPicPr>
+                  <pic:blipFill>
+                    <a:blip r:embed="rId27"/>
+                    <a:stretch>
+                      <a:fillRect/>
+                    </a:stretch>
+                  </pic:blipFill>
+                  <pic:spPr>
+                    <a:xfrm>
+                      <a:off x="0" y="0"/>
+                      <a:ext cx="5760720" cy="4328160"/>
+                    </a:xfrm>
+                    <a:prstGeom prst="rect">
+                      <a:avLst/>
+                    </a:prstGeom>
+                  </pic:spPr>
+                </pic:pic>
+              </a:graphicData>
+            </a:graphic>
+          </wp:inline>
+        </w:drawing>
+      </w:r>
+    </w:p>
+    <w:p>
+      <w:r>
+        <w:br w:type="page"/>
+      </w:r>
+    </w:p>
+    <w:p>
+      <w:r>
+        <w:lastRenderedPageBreak/>
+        <w:t>Du har også muligheten til å redigere biler ved å trykke på en bil og trykke «</w:t>
+      </w:r>
+      <w:proofErr w:type="spellStart"/>
+      <w:r>
+        <w:t>edit</w:t>
+      </w:r>
+      <w:proofErr w:type="spellEnd"/>
+      <w:r>
+        <w:t xml:space="preserve"> </w:t>
+      </w:r>
+      <w:proofErr w:type="spellStart"/>
+      <w:r>
+        <w:t>car</w:t>
+      </w:r>
+      <w:proofErr w:type="spellEnd"/>
+      <w:r>
+        <w:t xml:space="preserve">». Her har du muligheten til å bytte alt informasjon slik som du ønsker ettersom at du er </w:t>
+      </w:r>
+      <w:proofErr w:type="spellStart"/>
+      <w:r>
+        <w:t>admin</w:t>
+      </w:r>
+      <w:proofErr w:type="spellEnd"/>
+      <w:r>
+        <w:t>.</w:t>
+      </w:r>
+    </w:p>
+    <w:p/>
+    <w:p>
+      <w:r>
+        <w:drawing>
+          <wp:inline distT="0" distB="0" distL="0" distR="0" wp14:anchorId="08765AFA" wp14:editId="3F8CD734">
+            <wp:extent cx="5760720" cy="4338955"/>
+            <wp:effectExtent l="0" t="0" r="0" b="4445"/>
+            <wp:docPr id="36" name="Bilde 36" descr="Et bilde som inneholder tekst&#10;&#10;Automatisk generert beskrivelse"/>
+            <wp:cNvGraphicFramePr>
+              <a:graphicFrameLocks xmlns:a="http://schemas.openxmlformats.org/drawingml/2006/main" noChangeAspect="1"/>
+            </wp:cNvGraphicFramePr>
+            <a:graphic xmlns:a="http://schemas.openxmlformats.org/drawingml/2006/main">
+              <a:graphicData uri="http://schemas.openxmlformats.org/drawingml/2006/picture">
+                <pic:pic xmlns:pic="http://schemas.openxmlformats.org/drawingml/2006/picture">
+                  <pic:nvPicPr>
+                    <pic:cNvPr id="36" name="Bilde 36" descr="Et bilde som inneholder tekst&#10;&#10;Automatisk generert beskrivelse"/>
+                    <pic:cNvPicPr/>
+                  </pic:nvPicPr>
+                  <pic:blipFill>
+                    <a:blip r:embed="rId28"/>
+                    <a:stretch>
+                      <a:fillRect/>
+                    </a:stretch>
+                  </pic:blipFill>
+                  <pic:spPr>
+                    <a:xfrm>
+                      <a:off x="0" y="0"/>
+                      <a:ext cx="5760720" cy="4338955"/>
+                    </a:xfrm>
+                    <a:prstGeom prst="rect">
+                      <a:avLst/>
+                    </a:prstGeom>
+                  </pic:spPr>
+                </pic:pic>
+              </a:graphicData>
+            </a:graphic>
+          </wp:inline>
+        </w:drawing>
+      </w:r>
+    </w:p>
+    <w:p>
+      <w:r>
+        <w:br w:type="page"/>
+      </w:r>
+    </w:p>
+    <w:p>
+      <w:pPr>
+        <w:pStyle w:val="Overskrift1"/>
+      </w:pPr>
+      <w:bookmarkStart w:id="6" w:name="_Toc120315225"/>
+      <w:r>
+        <w:lastRenderedPageBreak/>
+        <w:t xml:space="preserve">Testing ved bruk av </w:t>
+      </w:r>
+      <w:proofErr w:type="spellStart"/>
+      <w:r>
+        <w:t>Junit</w:t>
+      </w:r>
+      <w:bookmarkEnd w:id="6"/>
+      <w:proofErr w:type="spellEnd"/>
+    </w:p>
+    <w:p/>
+    <w:p>
+      <w:r>
+        <w:rPr>
+          <w:b/>
+          <w:bCs/>
+        </w:rPr>
+        <w:t>Tittel</w:t>
+      </w:r>
+      <w:r>
+        <w:t>:</w:t>
+      </w:r>
+      <w:r>
+        <w:t xml:space="preserve"> </w:t>
+      </w:r>
+    </w:p>
+    <w:p/>
+    <w:p>
+      <w:r>
+        <w:t>Hvis du registrerer en bil uten å røre «</w:t>
+      </w:r>
+      <w:proofErr w:type="spellStart"/>
+      <w:r>
+        <w:t>rented</w:t>
+      </w:r>
+      <w:proofErr w:type="spellEnd"/>
+      <w:r>
+        <w:t xml:space="preserve">» sjekkboksene så skal bilen automatisk være «not </w:t>
+      </w:r>
+      <w:proofErr w:type="spellStart"/>
+      <w:r>
+        <w:t>rented</w:t>
+      </w:r>
+      <w:proofErr w:type="spellEnd"/>
+      <w:r>
+        <w:t>».</w:t>
+      </w:r>
+    </w:p>
+    <w:p/>
+    <w:p>
+      <w:pPr>
+        <w:rPr>
+          <w:b/>
+          <w:bCs/>
+        </w:rPr>
+      </w:pPr>
+      <w:r>
+        <w:rPr>
+          <w:b/>
+          <w:bCs/>
+        </w:rPr>
+        <w:t>Antagelser:</w:t>
+      </w:r>
+    </w:p>
+    <w:p/>
+    <w:p>
+      <w:r>
+        <w:t xml:space="preserve">Brukeren glemte å trykke på «not </w:t>
+      </w:r>
+      <w:proofErr w:type="spellStart"/>
+      <w:r>
+        <w:t>rented</w:t>
+      </w:r>
+      <w:proofErr w:type="spellEnd"/>
+      <w:r>
+        <w:t>».</w:t>
+      </w:r>
+    </w:p>
+    <w:p/>
+    <w:p>
+      <w:pPr>
+        <w:rPr>
+          <w:b/>
+          <w:bCs/>
+        </w:rPr>
+      </w:pPr>
+      <w:r>
+        <w:rPr>
+          <w:b/>
+          <w:bCs/>
+        </w:rPr>
+        <w:t>Test steg:</w:t>
+      </w:r>
+    </w:p>
+    <w:p/>
+    <w:p>
+      <w:pPr>
+        <w:pStyle w:val="Listeavsnitt"/>
+        <w:numPr>
+          <w:ilvl w:val="0"/>
+          <w:numId w:val="3"/>
+        </w:numPr>
+      </w:pPr>
+      <w:r>
+        <w:t>Bruker legger til bil uten å trykke på sjekkboksene.</w:t>
+      </w:r>
+    </w:p>
+    <w:p/>
+    <w:p>
+      <w:pPr>
+        <w:rPr>
+          <w:b/>
+          <w:bCs/>
+        </w:rPr>
+      </w:pPr>
+      <w:r>
+        <w:rPr>
+          <w:b/>
+          <w:bCs/>
+        </w:rPr>
+        <w:t>Forventet resultat:</w:t>
+      </w:r>
+    </w:p>
+    <w:p>
+      <w:pPr>
+        <w:rPr>
+          <w:b/>
+          <w:bCs/>
+        </w:rPr>
+      </w:pPr>
+    </w:p>
+    <w:p>
+      <w:r>
+        <w:t xml:space="preserve">Bilen blir automatisk lagret som not </w:t>
+      </w:r>
+      <w:proofErr w:type="spellStart"/>
+      <w:r>
+        <w:t>rented</w:t>
+      </w:r>
+      <w:proofErr w:type="spellEnd"/>
+      <w:r>
+        <w:t>.</w:t>
+      </w:r>
+    </w:p>
+    <w:p/>
+    <w:p>
+      <w:pPr>
+        <w:rPr>
+          <w:b/>
+          <w:bCs/>
+        </w:rPr>
+      </w:pPr>
+      <w:proofErr w:type="spellStart"/>
+      <w:r>
+        <w:rPr>
+          <w:b/>
+          <w:bCs/>
+        </w:rPr>
+        <w:t>Junit</w:t>
+      </w:r>
+      <w:proofErr w:type="spellEnd"/>
+      <w:r>
+        <w:rPr>
+          <w:b/>
+          <w:bCs/>
+        </w:rPr>
+        <w:t xml:space="preserve"> test:</w:t>
+      </w:r>
+    </w:p>
+    <w:p>
+      <w:pPr>
+        <w:rPr>
+          <w:b/>
+          <w:bCs/>
+        </w:rPr>
+      </w:pPr>
+    </w:p>
+    <w:bookmarkStart w:id="7" w:name="_MON_1730927900"/>
+    <w:bookmarkEnd w:id="7"/>
+    <w:p>
+      <w:r>
+        <w:object w:dxaOrig="9360" w:dyaOrig="1809" w14:anchorId="0DC3F124">
+          <v:shape id="_x0000_i1029" type="#_x0000_t75" style="width:468pt;height:90.75pt" o:ole="">
+            <v:imagedata r:id="rId29" o:title=""/>
+          </v:shape>
+          <o:OLEObject Type="Embed" ProgID="Word.OpenDocumentText.12" ShapeID="_x0000_i1029" DrawAspect="Content" ObjectID="_1730928702" r:id="rId30"/>
+        </w:object>
+      </w:r>
+    </w:p>
+    <w:p/>
+    <w:p>
+      <w:r>
+        <w:br w:type="page"/>
+      </w:r>
+    </w:p>
+    <w:p>
+      <w:r>
+        <w:rPr>
+          <w:b/>
+          <w:bCs/>
+        </w:rPr>
+        <w:lastRenderedPageBreak/>
+        <w:t>Tittel</w:t>
+      </w:r>
+      <w:r>
+        <w:t>:</w:t>
+      </w:r>
+      <w:r>
+        <w:t xml:space="preserve"> </w:t>
+      </w:r>
+    </w:p>
+    <w:p/>
+    <w:p>
+      <w:r>
+        <w:t>Når du låner en bil så skal det bli faktisk bli lånt ut.</w:t>
+      </w:r>
+    </w:p>
+    <w:p/>
+    <w:p>
+      <w:pPr>
+        <w:rPr>
+          <w:b/>
+          <w:bCs/>
+        </w:rPr>
+      </w:pPr>
+      <w:r>
+        <w:rPr>
+          <w:b/>
+          <w:bCs/>
+        </w:rPr>
+        <w:t>Antagelser:</w:t>
+      </w:r>
+    </w:p>
+    <w:p/>
+    <w:p>
+      <w:r>
+        <w:t>Brukeren låner bilen.</w:t>
+      </w:r>
+    </w:p>
+    <w:p/>
+    <w:p>
+      <w:pPr>
+        <w:rPr>
+          <w:b/>
+          <w:bCs/>
+        </w:rPr>
+      </w:pPr>
+      <w:r>
+        <w:rPr>
+          <w:b/>
+          <w:bCs/>
+        </w:rPr>
+        <w:t>Test steg:</w:t>
+      </w:r>
+    </w:p>
+    <w:p/>
+    <w:p>
+      <w:pPr>
+        <w:pStyle w:val="Listeavsnitt"/>
+        <w:numPr>
+          <w:ilvl w:val="0"/>
+          <w:numId w:val="4"/>
+        </w:numPr>
+      </w:pPr>
+      <w:r>
+        <w:t>Bruker låner bilen.</w:t>
+      </w:r>
+    </w:p>
+    <w:p/>
+    <w:p>
+      <w:pPr>
+        <w:rPr>
+          <w:b/>
+          <w:bCs/>
+        </w:rPr>
+      </w:pPr>
+      <w:r>
+        <w:rPr>
+          <w:b/>
+          <w:bCs/>
+        </w:rPr>
+        <w:t>Forventet resultat:</w:t>
+      </w:r>
+    </w:p>
+    <w:p>
+      <w:pPr>
+        <w:rPr>
+          <w:b/>
+          <w:bCs/>
+        </w:rPr>
+      </w:pPr>
+    </w:p>
+    <w:p>
+      <w:r>
+        <w:t>Bilen blir lånt ut og kommer nå ikke opp på «</w:t>
+      </w:r>
+      <w:proofErr w:type="spellStart"/>
+      <w:r>
+        <w:t>availableCarsList</w:t>
+      </w:r>
+      <w:proofErr w:type="spellEnd"/>
+      <w:r>
+        <w:t>».</w:t>
+      </w:r>
+    </w:p>
+    <w:p/>
+    <w:p>
+      <w:pPr>
+        <w:rPr>
+          <w:b/>
+          <w:bCs/>
+        </w:rPr>
+      </w:pPr>
+      <w:proofErr w:type="spellStart"/>
+      <w:r>
+        <w:rPr>
+          <w:b/>
+          <w:bCs/>
+        </w:rPr>
+        <w:t>Junit</w:t>
+      </w:r>
+      <w:proofErr w:type="spellEnd"/>
+      <w:r>
+        <w:rPr>
+          <w:b/>
+          <w:bCs/>
+        </w:rPr>
+        <w:t xml:space="preserve"> test:</w:t>
+      </w:r>
+    </w:p>
+    <w:p>
+      <w:pPr>
+        <w:rPr>
+          <w:b/>
+          <w:bCs/>
+        </w:rPr>
+      </w:pPr>
+    </w:p>
+    <w:bookmarkStart w:id="8" w:name="_MON_1730928027"/>
+    <w:bookmarkEnd w:id="8"/>
+    <w:p>
+      <w:r>
+        <w:object w:dxaOrig="9360" w:dyaOrig="2032" w14:anchorId="3106B66A">
+          <v:shape id="_x0000_i1030" type="#_x0000_t75" style="width:468pt;height:101.25pt" o:ole="">
+            <v:imagedata r:id="rId31" o:title=""/>
+          </v:shape>
+          <o:OLEObject Type="Embed" ProgID="Word.OpenDocumentText.12" ShapeID="_x0000_i1030" DrawAspect="Content" ObjectID="_1730928703" r:id="rId32"/>
+        </w:object>
+      </w:r>
+    </w:p>
+    <w:p/>
+    <w:p>
+      <w:r>
+        <w:br w:type="page"/>
+      </w:r>
+    </w:p>
+    <w:p>
+      <w:r>
+        <w:rPr>
+          <w:b/>
+          <w:bCs/>
+        </w:rPr>
+        <w:lastRenderedPageBreak/>
+        <w:t>Tittel</w:t>
+      </w:r>
+      <w:r>
+        <w:t>:</w:t>
+      </w:r>
+      <w:r>
+        <w:t xml:space="preserve"> </w:t>
+      </w:r>
+    </w:p>
+    <w:p/>
+    <w:p>
+      <w:r>
+        <w:t>Når du registrer en bil som du vil legge til «</w:t>
+      </w:r>
+      <w:proofErr w:type="spellStart"/>
+      <w:r>
+        <w:t>repository</w:t>
+      </w:r>
+      <w:proofErr w:type="spellEnd"/>
+      <w:r>
+        <w:t>» så blir den faktisk lagt til «</w:t>
+      </w:r>
+      <w:proofErr w:type="spellStart"/>
+      <w:r>
+        <w:t>repository</w:t>
+      </w:r>
+      <w:proofErr w:type="spellEnd"/>
+      <w:r>
+        <w:t>»-en.</w:t>
+      </w:r>
+    </w:p>
+    <w:p/>
+    <w:p>
+      <w:pPr>
+        <w:rPr>
+          <w:b/>
+          <w:bCs/>
+        </w:rPr>
+      </w:pPr>
+      <w:r>
+        <w:rPr>
+          <w:b/>
+          <w:bCs/>
+        </w:rPr>
+        <w:t>Antagelser:</w:t>
+      </w:r>
+    </w:p>
+    <w:p/>
+    <w:p>
+      <w:r>
+        <w:t xml:space="preserve">Brukeren registrerte bil. </w:t>
+      </w:r>
+    </w:p>
+    <w:p/>
+    <w:p>
+      <w:pPr>
+        <w:rPr>
+          <w:b/>
+          <w:bCs/>
+        </w:rPr>
+      </w:pPr>
+      <w:r>
+        <w:rPr>
+          <w:b/>
+          <w:bCs/>
+        </w:rPr>
+        <w:t>Test steg:</w:t>
+      </w:r>
+    </w:p>
+    <w:p/>
+    <w:p>
+      <w:pPr>
+        <w:pStyle w:val="Listeavsnitt"/>
+        <w:numPr>
+          <w:ilvl w:val="0"/>
+          <w:numId w:val="5"/>
+        </w:numPr>
+      </w:pPr>
+      <w:r>
+        <w:t>Bruker registrerer bil.</w:t>
+      </w:r>
+    </w:p>
+    <w:p/>
+    <w:p>
+      <w:pPr>
+        <w:rPr>
+          <w:b/>
+          <w:bCs/>
+        </w:rPr>
+      </w:pPr>
+      <w:r>
+        <w:rPr>
+          <w:b/>
+          <w:bCs/>
+        </w:rPr>
+        <w:t>Forventet resultat:</w:t>
+      </w:r>
+    </w:p>
+    <w:p>
+      <w:pPr>
+        <w:rPr>
+          <w:b/>
+          <w:bCs/>
+        </w:rPr>
+      </w:pPr>
+    </w:p>
+    <w:p>
+      <w:r>
+        <w:t xml:space="preserve">Bilen kommer inn i listen for bil </w:t>
+      </w:r>
+      <w:r>
+        <w:t>oppbevaringssted</w:t>
+      </w:r>
+      <w:r>
+        <w:t>et.</w:t>
+      </w:r>
+    </w:p>
+    <w:p/>
+    <w:p>
+      <w:pPr>
+        <w:rPr>
+          <w:b/>
+          <w:bCs/>
+        </w:rPr>
+      </w:pPr>
+      <w:proofErr w:type="spellStart"/>
+      <w:r>
+        <w:rPr>
+          <w:b/>
+          <w:bCs/>
+        </w:rPr>
+        <w:t>Junit</w:t>
+      </w:r>
+      <w:proofErr w:type="spellEnd"/>
+      <w:r>
+        <w:rPr>
+          <w:b/>
+          <w:bCs/>
+        </w:rPr>
+        <w:t xml:space="preserve"> test:</w:t>
+      </w:r>
+    </w:p>
+    <w:p>
+      <w:pPr>
+        <w:rPr>
+          <w:b/>
+          <w:bCs/>
+        </w:rPr>
+      </w:pPr>
+    </w:p>
+    <w:bookmarkStart w:id="9" w:name="_MON_1730928146"/>
+    <w:bookmarkEnd w:id="9"/>
+    <w:p>
+      <w:r>
+        <w:object w:dxaOrig="9360" w:dyaOrig="2259" w14:anchorId="6990CD28">
+          <v:shape id="_x0000_i1031" type="#_x0000_t75" style="width:468pt;height:113.25pt" o:ole="">
+            <v:imagedata r:id="rId33" o:title=""/>
+          </v:shape>
+          <o:OLEObject Type="Embed" ProgID="Word.OpenDocumentText.12" ShapeID="_x0000_i1031" DrawAspect="Content" ObjectID="_1730928704" r:id="rId34"/>
+        </w:object>
+      </w:r>
+    </w:p>
+    <w:p/>
+    <w:p>
+      <w:r>
+        <w:br w:type="page"/>
+      </w:r>
+    </w:p>
+    <w:p>
+      <w:r>
+        <w:rPr>
+          <w:b/>
+          <w:bCs/>
+        </w:rPr>
+        <w:lastRenderedPageBreak/>
+        <w:t>Tittel</w:t>
+      </w:r>
+      <w:r>
+        <w:t>:</w:t>
+      </w:r>
+      <w:r>
+        <w:t xml:space="preserve"> </w:t>
+      </w:r>
+    </w:p>
+    <w:p/>
+    <w:p>
+      <w:r>
+        <w:t xml:space="preserve">Hvis </w:t>
+      </w:r>
+      <w:proofErr w:type="spellStart"/>
+      <w:r>
+        <w:t>admin</w:t>
+      </w:r>
+      <w:proofErr w:type="spellEnd"/>
+      <w:r>
+        <w:t xml:space="preserve"> fjerner bil fra «</w:t>
+      </w:r>
+      <w:proofErr w:type="spellStart"/>
+      <w:r>
+        <w:t>repository</w:t>
+      </w:r>
+      <w:proofErr w:type="spellEnd"/>
+      <w:r>
+        <w:t>»-en så skal den bli fjernet.</w:t>
+      </w:r>
+    </w:p>
+    <w:p/>
+    <w:p>
+      <w:pPr>
+        <w:rPr>
+          <w:b/>
+          <w:bCs/>
+        </w:rPr>
+      </w:pPr>
+      <w:r>
+        <w:rPr>
+          <w:b/>
+          <w:bCs/>
+        </w:rPr>
+        <w:t>Antagelser:</w:t>
+      </w:r>
+    </w:p>
+    <w:p/>
+    <w:p>
+      <w:proofErr w:type="spellStart"/>
+      <w:r>
+        <w:t>Admin</w:t>
+      </w:r>
+      <w:proofErr w:type="spellEnd"/>
+      <w:r>
+        <w:t xml:space="preserve"> vil fjerne en bil</w:t>
+      </w:r>
+    </w:p>
+    <w:p/>
+    <w:p>
+      <w:pPr>
+        <w:rPr>
+          <w:b/>
+          <w:bCs/>
+        </w:rPr>
+      </w:pPr>
+      <w:r>
+        <w:rPr>
+          <w:b/>
+          <w:bCs/>
+        </w:rPr>
+        <w:t>Test steg:</w:t>
+      </w:r>
+    </w:p>
+    <w:p/>
+    <w:p>
+      <w:pPr>
+        <w:pStyle w:val="Listeavsnitt"/>
+        <w:numPr>
+          <w:ilvl w:val="0"/>
+          <w:numId w:val="6"/>
+        </w:numPr>
+      </w:pPr>
+      <w:proofErr w:type="spellStart"/>
+      <w:r>
+        <w:t>Admin</w:t>
+      </w:r>
+      <w:proofErr w:type="spellEnd"/>
+      <w:r>
+        <w:t xml:space="preserve"> sletter bil fra «</w:t>
+      </w:r>
+      <w:proofErr w:type="spellStart"/>
+      <w:r>
+        <w:t>repository</w:t>
+      </w:r>
+      <w:proofErr w:type="spellEnd"/>
+      <w:r>
+        <w:t>».</w:t>
+      </w:r>
+    </w:p>
+    <w:p/>
+    <w:p>
+      <w:pPr>
+        <w:rPr>
+          <w:b/>
+          <w:bCs/>
+        </w:rPr>
+      </w:pPr>
+      <w:r>
+        <w:rPr>
+          <w:b/>
+          <w:bCs/>
+        </w:rPr>
+        <w:t>Forventet resultat:</w:t>
+      </w:r>
+    </w:p>
+    <w:p>
+      <w:pPr>
+        <w:rPr>
+          <w:b/>
+          <w:bCs/>
+        </w:rPr>
+      </w:pPr>
+    </w:p>
+    <w:p>
+      <w:r>
+        <w:t xml:space="preserve">Bilen blir slettet og </w:t>
+      </w:r>
+      <w:r>
+        <w:t>befinner seg ikke lenger i «</w:t>
+      </w:r>
+      <w:proofErr w:type="spellStart"/>
+      <w:r>
+        <w:t>repository</w:t>
+      </w:r>
+      <w:proofErr w:type="spellEnd"/>
+      <w:r>
+        <w:t>»</w:t>
+      </w:r>
+    </w:p>
+    <w:p/>
+    <w:p>
+      <w:pPr>
+        <w:rPr>
+          <w:b/>
+          <w:bCs/>
+          <w:lang w:val="en-US"/>
+        </w:rPr>
+      </w:pPr>
+      <w:r>
+        <w:rPr>
+          <w:b/>
+          <w:bCs/>
+          <w:lang w:val="en-US"/>
+        </w:rPr>
+        <w:t>Junit test:</w:t>
+      </w:r>
+    </w:p>
+    <w:p>
+      <w:pPr>
+        <w:rPr>
+          <w:b/>
+          <w:bCs/>
+          <w:lang w:val="en-US"/>
+        </w:rPr>
+      </w:pPr>
+    </w:p>
+    <w:bookmarkStart w:id="10" w:name="_MON_1730928241"/>
+    <w:bookmarkEnd w:id="10"/>
+    <w:p>
+      <w:r>
+        <w:object w:dxaOrig="9360" w:dyaOrig="2712" w14:anchorId="731B70C3">
+          <v:shape id="_x0000_i1032" type="#_x0000_t75" style="width:468pt;height:135.75pt" o:ole="">
+            <v:imagedata r:id="rId35" o:title=""/>
+          </v:shape>
+          <o:OLEObject Type="Embed" ProgID="Word.OpenDocumentText.12" ShapeID="_x0000_i1032" DrawAspect="Content" ObjectID="_1730928705" r:id="rId36"/>
+        </w:object>
+      </w:r>
+    </w:p>
+    <w:p>
+      <w:r>
+        <w:br w:type="page"/>
+      </w:r>
+    </w:p>
+    <w:p>
+      <w:r>
+        <w:rPr>
+          <w:b/>
+          <w:bCs/>
+        </w:rPr>
+        <w:lastRenderedPageBreak/>
+        <w:t>Tittel</w:t>
+      </w:r>
+      <w:r>
+        <w:t>:</w:t>
+      </w:r>
+      <w:r>
+        <w:t xml:space="preserve"> </w:t>
+      </w:r>
+    </w:p>
+    <w:p/>
+    <w:p>
+      <w:r>
+        <w:t>Sjekker om «</w:t>
+      </w:r>
+      <w:proofErr w:type="spellStart"/>
+      <w:r>
+        <w:t>repository</w:t>
+      </w:r>
+      <w:proofErr w:type="spellEnd"/>
+      <w:r>
+        <w:t>» skrives til fil og leses opp. Sjekkes ved å se om «</w:t>
+      </w:r>
+      <w:proofErr w:type="spellStart"/>
+      <w:r>
+        <w:t>repository</w:t>
+      </w:r>
+      <w:proofErr w:type="spellEnd"/>
+      <w:r>
+        <w:t>» er fortsatt samme klasse etter å ha blitt lest opp igjen</w:t>
+      </w:r>
+    </w:p>
+    <w:p/>
+    <w:p>
+      <w:pPr>
+        <w:rPr>
+          <w:b/>
+          <w:bCs/>
+        </w:rPr>
+      </w:pPr>
+      <w:r>
+        <w:rPr>
+          <w:b/>
+          <w:bCs/>
+        </w:rPr>
+        <w:t>Antagelser:</w:t>
+      </w:r>
+    </w:p>
+    <w:p/>
+    <w:p>
+      <w:r>
+        <w:t>Om fil skrivning og fil lesing fungerer riktig.</w:t>
+      </w:r>
+    </w:p>
+    <w:p/>
+    <w:p>
+      <w:pPr>
+        <w:rPr>
+          <w:b/>
+          <w:bCs/>
+        </w:rPr>
+      </w:pPr>
+      <w:r>
+        <w:rPr>
+          <w:b/>
+          <w:bCs/>
+        </w:rPr>
+        <w:t>Test steg:</w:t>
+      </w:r>
+    </w:p>
+    <w:p/>
+    <w:p>
+      <w:pPr>
+        <w:pStyle w:val="Listeavsnitt"/>
+        <w:numPr>
+          <w:ilvl w:val="0"/>
+          <w:numId w:val="7"/>
+        </w:numPr>
+      </w:pPr>
+      <w:r>
+        <w:t xml:space="preserve">Blir gjort via </w:t>
+      </w:r>
+      <w:proofErr w:type="spellStart"/>
+      <w:r>
+        <w:t>backend</w:t>
+      </w:r>
+      <w:proofErr w:type="spellEnd"/>
+      <w:r>
+        <w:t>.</w:t>
+      </w:r>
+    </w:p>
+    <w:p/>
+    <w:p>
+      <w:pPr>
+        <w:rPr>
+          <w:b/>
+          <w:bCs/>
+        </w:rPr>
+      </w:pPr>
+      <w:r>
+        <w:rPr>
+          <w:b/>
+          <w:bCs/>
+        </w:rPr>
+        <w:t>Forventet resultat:</w:t>
+      </w:r>
+    </w:p>
+    <w:p>
+      <w:pPr>
+        <w:rPr>
+          <w:b/>
+          <w:bCs/>
+        </w:rPr>
+      </w:pPr>
+    </w:p>
+    <w:p>
+      <w:r>
+        <w:t>Listen blir skrevet ned o</w:t>
+      </w:r>
+      <w:r>
+        <w:t>g lest opp riktig, og sjekkes om listen er tom, og om listen er samme klasse som før den ble skrevet ned.</w:t>
+      </w:r>
+    </w:p>
+    <w:p/>
+    <w:p>
+      <w:pPr>
+        <w:rPr>
+          <w:b/>
+          <w:bCs/>
+          <w:lang w:val="en-US"/>
+        </w:rPr>
+      </w:pPr>
+      <w:r>
+        <w:rPr>
+          <w:b/>
+          <w:bCs/>
+          <w:lang w:val="en-US"/>
+        </w:rPr>
+        <w:t>Junit test:</w:t>
+      </w:r>
+    </w:p>
+    <w:p>
+      <w:pPr>
+        <w:rPr>
+          <w:b/>
+          <w:bCs/>
+          <w:lang w:val="en-US"/>
+        </w:rPr>
+      </w:pPr>
+    </w:p>
+    <w:bookmarkStart w:id="11" w:name="_MON_1730928393"/>
+    <w:bookmarkEnd w:id="11"/>
+    <w:p>
+      <w:r>
+        <w:object w:dxaOrig="9360" w:dyaOrig="7241" w14:anchorId="7EC1E4FE">
+          <v:shape id="_x0000_i1033" type="#_x0000_t75" style="width:468pt;height:362.25pt" o:ole="">
+            <v:imagedata r:id="rId37" o:title=""/>
+          </v:shape>
+          <o:OLEObject Type="Embed" ProgID="Word.OpenDocumentText.12" ShapeID="_x0000_i1033" DrawAspect="Content" ObjectID="_1730928706" r:id="rId38"/>
+        </w:object>
+      </w:r>
+    </w:p>
+    <w:p>
+      <w:r>
+        <w:br w:type="page"/>
+      </w:r>
+    </w:p>
+    <w:p>
+      <w:r>
+        <w:rPr>
+          <w:b/>
+          <w:bCs/>
+        </w:rPr>
+        <w:lastRenderedPageBreak/>
+        <w:t>Tittel</w:t>
+      </w:r>
+      <w:r>
+        <w:t>:</w:t>
+      </w:r>
+      <w:r>
+        <w:t xml:space="preserve"> </w:t>
+      </w:r>
+    </w:p>
+    <w:p/>
+    <w:p>
+      <w:r>
+        <w:t>Bruker skal ikke kunne legge til 2 biler med samme registreringsnummer</w:t>
+      </w:r>
+    </w:p>
+    <w:p/>
+    <w:p>
+      <w:pPr>
+        <w:rPr>
+          <w:b/>
+          <w:bCs/>
+        </w:rPr>
+      </w:pPr>
+      <w:r>
+        <w:rPr>
+          <w:b/>
+          <w:bCs/>
+        </w:rPr>
+        <w:t>Antagelser:</w:t>
+      </w:r>
+    </w:p>
+    <w:p/>
+    <w:p>
+      <w:r>
+        <w:t>Bruker prøver å legge til 2 biler med samme registreringsnummer</w:t>
+      </w:r>
+    </w:p>
+    <w:p/>
+    <w:p>
+      <w:pPr>
+        <w:rPr>
+          <w:b/>
+          <w:bCs/>
+        </w:rPr>
+      </w:pPr>
+      <w:r>
+        <w:rPr>
+          <w:b/>
+          <w:bCs/>
+        </w:rPr>
+        <w:t>Test steg:</w:t>
+      </w:r>
+    </w:p>
+    <w:p/>
+    <w:p>
+      <w:pPr>
+        <w:pStyle w:val="Listeavsnitt"/>
+        <w:numPr>
+          <w:ilvl w:val="0"/>
+          <w:numId w:val="8"/>
+        </w:numPr>
+      </w:pPr>
+      <w:r>
+        <w:t>Bruker lager 1 bil med registreringsnummer PG46886</w:t>
+      </w:r>
+    </w:p>
+    <w:p>
+      <w:pPr>
+        <w:pStyle w:val="Listeavsnitt"/>
+        <w:numPr>
+          <w:ilvl w:val="0"/>
+          <w:numId w:val="8"/>
+        </w:numPr>
+      </w:pPr>
+      <w:r>
+        <w:t>Bruker prøver å registrere en bil til med registreringsnummer PG46886</w:t>
+      </w:r>
+    </w:p>
+    <w:p/>
+    <w:p>
+      <w:pPr>
+        <w:rPr>
+          <w:b/>
+          <w:bCs/>
+        </w:rPr>
+      </w:pPr>
+      <w:r>
+        <w:rPr>
+          <w:b/>
+          <w:bCs/>
+        </w:rPr>
+        <w:t>Forventet resultat:</w:t>
+      </w:r>
+    </w:p>
+    <w:p>
+      <w:pPr>
+        <w:rPr>
+          <w:b/>
+          <w:bCs/>
+        </w:rPr>
+      </w:pPr>
+    </w:p>
+    <w:p>
+      <w:r>
+        <w:t>Bilen blir ikke lagt til og vi sjekker ved å se om bilen eksiterer i listen.</w:t>
+      </w:r>
+    </w:p>
+    <w:p/>
+    <w:p>
+      <w:pPr>
+        <w:rPr>
+          <w:b/>
+          <w:bCs/>
+        </w:rPr>
+      </w:pPr>
+      <w:proofErr w:type="spellStart"/>
+      <w:r>
+        <w:rPr>
+          <w:b/>
+          <w:bCs/>
+        </w:rPr>
+        <w:t>Junit</w:t>
+      </w:r>
+      <w:proofErr w:type="spellEnd"/>
+      <w:r>
+        <w:rPr>
+          <w:b/>
+          <w:bCs/>
+        </w:rPr>
+        <w:t xml:space="preserve"> test:</w:t>
+      </w:r>
+    </w:p>
+    <w:p>
+      <w:pPr>
+        <w:rPr>
+          <w:b/>
+          <w:bCs/>
+        </w:rPr>
+      </w:pPr>
+    </w:p>
+    <w:bookmarkStart w:id="12" w:name="_MON_1730928487"/>
+    <w:bookmarkEnd w:id="12"/>
+    <w:p>
+      <w:r>
+        <w:object w:dxaOrig="9360" w:dyaOrig="2936" w14:anchorId="6F7AE3B9">
+          <v:shape id="_x0000_i1034" type="#_x0000_t75" style="width:468pt;height:147pt" o:ole="">
+            <v:imagedata r:id="rId39" o:title=""/>
+          </v:shape>
+          <o:OLEObject Type="Embed" ProgID="Word.OpenDocumentText.12" ShapeID="_x0000_i1034" DrawAspect="Content" ObjectID="_1730928707" r:id="rId40"/>
+        </w:object>
+      </w:r>
+    </w:p>
+    <w:p>
+      <w:r>
+        <w:br w:type="page"/>
+      </w:r>
+    </w:p>
+    <w:p>
+      <w:r>
+        <w:rPr>
+          <w:b/>
+          <w:bCs/>
+        </w:rPr>
+        <w:lastRenderedPageBreak/>
+        <w:t>Tittel</w:t>
+      </w:r>
+      <w:r>
+        <w:t>:</w:t>
+      </w:r>
+      <w:r>
+        <w:t xml:space="preserve"> </w:t>
+      </w:r>
+    </w:p>
+    <w:p/>
+    <w:p>
+      <w:r>
+        <w:t>Bruker skal bare få opp tilgjengelige biler i listen når bruker skal låne bil</w:t>
+      </w:r>
+    </w:p>
+    <w:p/>
+    <w:p>
+      <w:pPr>
+        <w:rPr>
+          <w:b/>
+          <w:bCs/>
+        </w:rPr>
+      </w:pPr>
+      <w:r>
+        <w:rPr>
+          <w:b/>
+          <w:bCs/>
+        </w:rPr>
+        <w:t>Antagelser:</w:t>
+      </w:r>
+    </w:p>
+    <w:p/>
+    <w:p>
+      <w:r>
+        <w:t>Bruker vil låne ledig bil</w:t>
+      </w:r>
+    </w:p>
+    <w:p/>
+    <w:p>
+      <w:pPr>
+        <w:rPr>
+          <w:b/>
+          <w:bCs/>
+        </w:rPr>
+      </w:pPr>
+      <w:r>
+        <w:rPr>
+          <w:b/>
+          <w:bCs/>
+        </w:rPr>
+        <w:t>Test steg:</w:t>
+      </w:r>
+    </w:p>
+    <w:p/>
+    <w:p>
+      <w:pPr>
+        <w:pStyle w:val="Listeavsnitt"/>
+        <w:numPr>
+          <w:ilvl w:val="0"/>
+          <w:numId w:val="9"/>
+        </w:numPr>
+      </w:pPr>
+      <w:r>
+        <w:t>Bruker åpner panelet for å låne bil og ser en ledig liste.</w:t>
+      </w:r>
+    </w:p>
+    <w:p/>
+    <w:p>
+      <w:pPr>
+        <w:rPr>
+          <w:b/>
+          <w:bCs/>
+        </w:rPr>
+      </w:pPr>
+      <w:r>
+        <w:rPr>
+          <w:b/>
+          <w:bCs/>
+        </w:rPr>
+        <w:t>Forventet resultat:</w:t>
+      </w:r>
+    </w:p>
+    <w:p>
+      <w:pPr>
+        <w:rPr>
+          <w:b/>
+          <w:bCs/>
+        </w:rPr>
+      </w:pPr>
+    </w:p>
+    <w:p>
+      <w:r>
+        <w:t xml:space="preserve">Alle bilene som kommer </w:t>
+      </w:r>
+      <w:proofErr w:type="gramStart"/>
+      <w:r>
+        <w:t>o</w:t>
+      </w:r>
+      <w:r>
+        <w:t>pp</w:t>
+      </w:r>
+      <w:proofErr w:type="gramEnd"/>
+      <w:r>
+        <w:t xml:space="preserve"> er bare ledige biler. Sjekkes ved å som opptatte biler kommer frem i «</w:t>
+      </w:r>
+      <w:proofErr w:type="spellStart"/>
+      <w:r>
+        <w:t>getAllAvaialableCars</w:t>
+      </w:r>
+      <w:proofErr w:type="spellEnd"/>
+      <w:r>
+        <w:t>» listen.</w:t>
+      </w:r>
+    </w:p>
+    <w:p/>
+    <w:p>
+      <w:pPr>
+        <w:rPr>
+          <w:b/>
+          <w:bCs/>
+          <w:lang w:val="en-US"/>
+        </w:rPr>
+      </w:pPr>
+      <w:r>
+        <w:rPr>
+          <w:b/>
+          <w:bCs/>
+          <w:lang w:val="en-US"/>
+        </w:rPr>
+        <w:t>Junit test:</w:t>
+      </w:r>
+    </w:p>
+    <w:p>
+      <w:pPr>
+        <w:rPr>
+          <w:b/>
+          <w:bCs/>
+          <w:lang w:val="en-US"/>
+        </w:rPr>
+      </w:pPr>
+    </w:p>
+    <w:bookmarkStart w:id="13" w:name="_MON_1730928549"/>
+    <w:bookmarkEnd w:id="13"/>
+    <w:p>
+      <w:r>
+        <w:object w:dxaOrig="9360" w:dyaOrig="3390" w14:anchorId="587F2F5C">
+          <v:shape id="_x0000_i1035" type="#_x0000_t75" style="width:468pt;height:169.5pt" o:ole="">
+            <v:imagedata r:id="rId41" o:title=""/>
+          </v:shape>
+          <o:OLEObject Type="Embed" ProgID="Word.OpenDocumentText.12" ShapeID="_x0000_i1035" DrawAspect="Content" ObjectID="_1730928708" r:id="rId42"/>
+        </w:object>
+      </w:r>
+    </w:p>
+    <w:p/>
+    <w:p>
+      <w:r>
+        <w:br w:type="page"/>
+      </w:r>
+    </w:p>
+    <w:p>
+      <w:r>
+        <w:rPr>
+          <w:b/>
+          <w:bCs/>
+        </w:rPr>
+        <w:lastRenderedPageBreak/>
+        <w:t>Tittel</w:t>
+      </w:r>
+      <w:r>
+        <w:t>:</w:t>
+      </w:r>
+      <w:r>
+        <w:t xml:space="preserve"> </w:t>
+      </w:r>
+    </w:p>
+    <w:p/>
+    <w:p>
+      <w:r>
+        <w:t>Alle biler, både tilgjengelig og utilgjengelig, blir vist når det trengs.</w:t>
+      </w:r>
+    </w:p>
+    <w:p/>
+    <w:p>
+      <w:pPr>
+        <w:rPr>
+          <w:b/>
+          <w:bCs/>
+        </w:rPr>
+      </w:pPr>
+      <w:r>
+        <w:rPr>
+          <w:b/>
+          <w:bCs/>
+        </w:rPr>
+        <w:t>Antagelser:</w:t>
+      </w:r>
+    </w:p>
+    <w:p/>
+    <w:p>
+      <w:r>
+        <w:t>Bruker/</w:t>
+      </w:r>
+      <w:proofErr w:type="spellStart"/>
+      <w:r>
+        <w:t>admin</w:t>
+      </w:r>
+      <w:proofErr w:type="spellEnd"/>
+      <w:r>
+        <w:t xml:space="preserve"> vil se alle bilene som har blitt registrert</w:t>
+      </w:r>
+    </w:p>
+    <w:p/>
+    <w:p>
+      <w:pPr>
+        <w:rPr>
+          <w:b/>
+          <w:bCs/>
+        </w:rPr>
+      </w:pPr>
+      <w:r>
+        <w:rPr>
+          <w:b/>
+          <w:bCs/>
+        </w:rPr>
+        <w:t>Test steg:</w:t>
+      </w:r>
+    </w:p>
+    <w:p/>
+    <w:p>
+      <w:pPr>
+        <w:pStyle w:val="Listeavsnitt"/>
+        <w:numPr>
+          <w:ilvl w:val="0"/>
+          <w:numId w:val="10"/>
+        </w:numPr>
+      </w:pPr>
+      <w:r>
+        <w:t>Bruker/</w:t>
+      </w:r>
+      <w:proofErr w:type="spellStart"/>
+      <w:r>
+        <w:t>admin</w:t>
+      </w:r>
+      <w:proofErr w:type="spellEnd"/>
+      <w:r>
+        <w:t xml:space="preserve"> åpner listen for alle biler</w:t>
+      </w:r>
+    </w:p>
+    <w:p/>
+    <w:p>
+      <w:pPr>
+        <w:rPr>
+          <w:b/>
+          <w:bCs/>
+        </w:rPr>
+      </w:pPr>
+      <w:r>
+        <w:rPr>
+          <w:b/>
+          <w:bCs/>
+        </w:rPr>
+        <w:t>Forventet resultat:</w:t>
+      </w:r>
+    </w:p>
+    <w:p>
+      <w:pPr>
+        <w:rPr>
+          <w:b/>
+          <w:bCs/>
+        </w:rPr>
+      </w:pPr>
+    </w:p>
+    <w:p>
+      <w:r>
+        <w:t xml:space="preserve">Alle biler, både tilgjengelig og utilgjengelig, blir vist. </w:t>
+      </w:r>
+    </w:p>
+    <w:p/>
+    <w:p>
+      <w:pPr>
+        <w:rPr>
+          <w:b/>
+          <w:bCs/>
+        </w:rPr>
+      </w:pPr>
+      <w:proofErr w:type="spellStart"/>
+      <w:r>
+        <w:rPr>
+          <w:b/>
+          <w:bCs/>
+        </w:rPr>
+        <w:t>Junit</w:t>
+      </w:r>
+      <w:proofErr w:type="spellEnd"/>
+      <w:r>
+        <w:rPr>
+          <w:b/>
+          <w:bCs/>
+        </w:rPr>
+        <w:t xml:space="preserve"> test:</w:t>
+      </w:r>
+    </w:p>
+    <w:p>
+      <w:pPr>
+        <w:rPr>
+          <w:b/>
+          <w:bCs/>
+        </w:rPr>
+      </w:pPr>
+    </w:p>
+    <w:bookmarkStart w:id="14" w:name="_MON_1730928660"/>
+    <w:bookmarkEnd w:id="14"/>
+    <w:p>
+      <w:r>
+        <w:object w:dxaOrig="9360" w:dyaOrig="4522" w14:anchorId="2248BFB4">
+          <v:shape id="_x0000_i1036" type="#_x0000_t75" style="width:468pt;height:225.75pt" o:ole="">
+            <v:imagedata r:id="rId43" o:title=""/>
+          </v:shape>
+          <o:OLEObject Type="Embed" ProgID="Word.OpenDocumentText.12" ShapeID="_x0000_i1036" DrawAspect="Content" ObjectID="_1730928709" r:id="rId44"/>
+        </w:object>
+      </w:r>
+    </w:p>
+    <w:p/>
+    <w:p/>
+    <w:p/>
     <w:sectPr>
       <w:pgSz w:w="11906" w:h="16838"/>
       <w:pgMar w:top="1417" w:right="1417" w:bottom="1417" w:left="1417" w:header="708" w:footer="708" w:gutter="0"/>
@@ -1106,6 +3367,931 @@
     </w:sectPr>
   </w:body>
 </w:document>
+</file>
+
+<file path=word/numbering.xml><?xml version="1.0" encoding="utf-8"?>
+<w:numbering xmlns:wpc="http://schemas.microsoft.com/office/word/2010/wordprocessingCanvas" xmlns:cx="http://schemas.microsoft.com/office/drawing/2014/chartex" xmlns:cx1="http://schemas.microsoft.com/office/drawing/2015/9/8/chartex" xmlns:cx2="http://schemas.microsoft.com/office/drawing/2015/10/21/chartex" xmlns:cx3="http://schemas.microsoft.com/office/drawing/2016/5/9/chartex" xmlns:cx4="http://schemas.microsoft.com/office/drawing/2016/5/10/chartex" xmlns:cx5="http://schemas.microsoft.com/office/drawing/2016/5/11/chartex" xmlns:cx6="http://schemas.microsoft.com/office/drawing/2016/5/12/chartex" xmlns:cx7="http://schemas.microsoft.com/office/drawing/2016/5/13/chartex" xmlns:cx8="http://schemas.microsoft.com/office/drawing/2016/5/14/chartex" xmlns:mc="http://schemas.openxmlformats.org/markup-compatibility/2006" xmlns:aink="http://schemas.microsoft.com/office/drawing/2016/ink" xmlns:am3d="http://schemas.microsoft.com/office/drawing/2017/model3d" xmlns:o="urn:schemas-microsoft-com:office:office" xmlns:oel="http://schemas.microsoft.com/office/2019/extlst" xmlns:r="http://schemas.openxmlformats.org/officeDocument/2006/relationships" xmlns:m="http://schemas.openxmlformats.org/officeDocument/2006/math" xmlns:v="urn:schemas-microsoft-com:vml" xmlns:wp14="http://schemas.microsoft.com/office/word/2010/wordprocessingDrawing" xmlns:wp="http://schemas.openxmlformats.org/drawingml/2006/wordprocessingDrawing" xmlns:w10="urn:schemas-microsoft-com:office:word" xmlns:w="http://schemas.openxmlformats.org/wordprocessingml/2006/main" xmlns:w14="http://schemas.microsoft.com/office/word/2010/wordml" xmlns:w15="http://schemas.microsoft.com/office/word/2012/wordml" xmlns:w16cex="http://schemas.microsoft.com/office/word/2018/wordml/cex" xmlns:w16cid="http://schemas.microsoft.com/office/word/2016/wordml/cid" xmlns:w16="http://schemas.microsoft.com/office/word/2018/wordml" xmlns:w16sdtdh="http://schemas.microsoft.com/office/word/2020/wordml/sdtdatahash" xmlns:w16se="http://schemas.microsoft.com/office/word/2015/wordml/symex" xmlns:wpg="http://schemas.microsoft.com/office/word/2010/wordprocessingGroup" xmlns:wpi="http://schemas.microsoft.com/office/word/2010/wordprocessingInk" xmlns:wne="http://schemas.microsoft.com/office/word/2006/wordml" xmlns:wps="http://schemas.microsoft.com/office/word/2010/wordprocessingShape" mc:Ignorable="w14 w15 w16se w16cid w16 w16cex w16sdtdh wp14">
+  <w:abstractNum w:abstractNumId="0" w15:restartNumberingAfterBreak="0">
+    <w:nsid w:val="02577FCD"/>
+    <w:multiLevelType w:val="hybridMultilevel"/>
+    <w:tmpl w:val="24B6A91A"/>
+    <w:lvl w:ilvl="0" w:tplc="FFFFFFFF">
+      <w:start w:val="1"/>
+      <w:numFmt w:val="decimal"/>
+      <w:lvlText w:val="%1."/>
+      <w:lvlJc w:val="left"/>
+      <w:pPr>
+        <w:ind w:left="720" w:hanging="360"/>
+      </w:pPr>
+      <w:rPr>
+        <w:rFonts w:hint="default"/>
+      </w:rPr>
+    </w:lvl>
+    <w:lvl w:ilvl="1" w:tplc="FFFFFFFF" w:tentative="1">
+      <w:start w:val="1"/>
+      <w:numFmt w:val="lowerLetter"/>
+      <w:lvlText w:val="%2."/>
+      <w:lvlJc w:val="left"/>
+      <w:pPr>
+        <w:ind w:left="1440" w:hanging="360"/>
+      </w:pPr>
+    </w:lvl>
+    <w:lvl w:ilvl="2" w:tplc="FFFFFFFF" w:tentative="1">
+      <w:start w:val="1"/>
+      <w:numFmt w:val="lowerRoman"/>
+      <w:lvlText w:val="%3."/>
+      <w:lvlJc w:val="right"/>
+      <w:pPr>
+        <w:ind w:left="2160" w:hanging="180"/>
+      </w:pPr>
+    </w:lvl>
+    <w:lvl w:ilvl="3" w:tplc="FFFFFFFF" w:tentative="1">
+      <w:start w:val="1"/>
+      <w:numFmt w:val="decimal"/>
+      <w:lvlText w:val="%4."/>
+      <w:lvlJc w:val="left"/>
+      <w:pPr>
+        <w:ind w:left="2880" w:hanging="360"/>
+      </w:pPr>
+    </w:lvl>
+    <w:lvl w:ilvl="4" w:tplc="FFFFFFFF" w:tentative="1">
+      <w:start w:val="1"/>
+      <w:numFmt w:val="lowerLetter"/>
+      <w:lvlText w:val="%5."/>
+      <w:lvlJc w:val="left"/>
+      <w:pPr>
+        <w:ind w:left="3600" w:hanging="360"/>
+      </w:pPr>
+    </w:lvl>
+    <w:lvl w:ilvl="5" w:tplc="FFFFFFFF" w:tentative="1">
+      <w:start w:val="1"/>
+      <w:numFmt w:val="lowerRoman"/>
+      <w:lvlText w:val="%6."/>
+      <w:lvlJc w:val="right"/>
+      <w:pPr>
+        <w:ind w:left="4320" w:hanging="180"/>
+      </w:pPr>
+    </w:lvl>
+    <w:lvl w:ilvl="6" w:tplc="FFFFFFFF" w:tentative="1">
+      <w:start w:val="1"/>
+      <w:numFmt w:val="decimal"/>
+      <w:lvlText w:val="%7."/>
+      <w:lvlJc w:val="left"/>
+      <w:pPr>
+        <w:ind w:left="5040" w:hanging="360"/>
+      </w:pPr>
+    </w:lvl>
+    <w:lvl w:ilvl="7" w:tplc="FFFFFFFF" w:tentative="1">
+      <w:start w:val="1"/>
+      <w:numFmt w:val="lowerLetter"/>
+      <w:lvlText w:val="%8."/>
+      <w:lvlJc w:val="left"/>
+      <w:pPr>
+        <w:ind w:left="5760" w:hanging="360"/>
+      </w:pPr>
+    </w:lvl>
+    <w:lvl w:ilvl="8" w:tplc="FFFFFFFF" w:tentative="1">
+      <w:start w:val="1"/>
+      <w:numFmt w:val="lowerRoman"/>
+      <w:lvlText w:val="%9."/>
+      <w:lvlJc w:val="right"/>
+      <w:pPr>
+        <w:ind w:left="6480" w:hanging="180"/>
+      </w:pPr>
+    </w:lvl>
+  </w:abstractNum>
+  <w:abstractNum w:abstractNumId="1" w15:restartNumberingAfterBreak="0">
+    <w:nsid w:val="06A05DB5"/>
+    <w:multiLevelType w:val="hybridMultilevel"/>
+    <w:tmpl w:val="24B6A91A"/>
+    <w:lvl w:ilvl="0" w:tplc="FFFFFFFF">
+      <w:start w:val="1"/>
+      <w:numFmt w:val="decimal"/>
+      <w:lvlText w:val="%1."/>
+      <w:lvlJc w:val="left"/>
+      <w:pPr>
+        <w:ind w:left="720" w:hanging="360"/>
+      </w:pPr>
+      <w:rPr>
+        <w:rFonts w:hint="default"/>
+      </w:rPr>
+    </w:lvl>
+    <w:lvl w:ilvl="1" w:tplc="FFFFFFFF" w:tentative="1">
+      <w:start w:val="1"/>
+      <w:numFmt w:val="lowerLetter"/>
+      <w:lvlText w:val="%2."/>
+      <w:lvlJc w:val="left"/>
+      <w:pPr>
+        <w:ind w:left="1440" w:hanging="360"/>
+      </w:pPr>
+    </w:lvl>
+    <w:lvl w:ilvl="2" w:tplc="FFFFFFFF" w:tentative="1">
+      <w:start w:val="1"/>
+      <w:numFmt w:val="lowerRoman"/>
+      <w:lvlText w:val="%3."/>
+      <w:lvlJc w:val="right"/>
+      <w:pPr>
+        <w:ind w:left="2160" w:hanging="180"/>
+      </w:pPr>
+    </w:lvl>
+    <w:lvl w:ilvl="3" w:tplc="FFFFFFFF" w:tentative="1">
+      <w:start w:val="1"/>
+      <w:numFmt w:val="decimal"/>
+      <w:lvlText w:val="%4."/>
+      <w:lvlJc w:val="left"/>
+      <w:pPr>
+        <w:ind w:left="2880" w:hanging="360"/>
+      </w:pPr>
+    </w:lvl>
+    <w:lvl w:ilvl="4" w:tplc="FFFFFFFF" w:tentative="1">
+      <w:start w:val="1"/>
+      <w:numFmt w:val="lowerLetter"/>
+      <w:lvlText w:val="%5."/>
+      <w:lvlJc w:val="left"/>
+      <w:pPr>
+        <w:ind w:left="3600" w:hanging="360"/>
+      </w:pPr>
+    </w:lvl>
+    <w:lvl w:ilvl="5" w:tplc="FFFFFFFF" w:tentative="1">
+      <w:start w:val="1"/>
+      <w:numFmt w:val="lowerRoman"/>
+      <w:lvlText w:val="%6."/>
+      <w:lvlJc w:val="right"/>
+      <w:pPr>
+        <w:ind w:left="4320" w:hanging="180"/>
+      </w:pPr>
+    </w:lvl>
+    <w:lvl w:ilvl="6" w:tplc="FFFFFFFF" w:tentative="1">
+      <w:start w:val="1"/>
+      <w:numFmt w:val="decimal"/>
+      <w:lvlText w:val="%7."/>
+      <w:lvlJc w:val="left"/>
+      <w:pPr>
+        <w:ind w:left="5040" w:hanging="360"/>
+      </w:pPr>
+    </w:lvl>
+    <w:lvl w:ilvl="7" w:tplc="FFFFFFFF" w:tentative="1">
+      <w:start w:val="1"/>
+      <w:numFmt w:val="lowerLetter"/>
+      <w:lvlText w:val="%8."/>
+      <w:lvlJc w:val="left"/>
+      <w:pPr>
+        <w:ind w:left="5760" w:hanging="360"/>
+      </w:pPr>
+    </w:lvl>
+    <w:lvl w:ilvl="8" w:tplc="FFFFFFFF" w:tentative="1">
+      <w:start w:val="1"/>
+      <w:numFmt w:val="lowerRoman"/>
+      <w:lvlText w:val="%9."/>
+      <w:lvlJc w:val="right"/>
+      <w:pPr>
+        <w:ind w:left="6480" w:hanging="180"/>
+      </w:pPr>
+    </w:lvl>
+  </w:abstractNum>
+  <w:abstractNum w:abstractNumId="2" w15:restartNumberingAfterBreak="0">
+    <w:nsid w:val="0C251136"/>
+    <w:multiLevelType w:val="hybridMultilevel"/>
+    <w:tmpl w:val="0804EB72"/>
+    <w:lvl w:ilvl="0" w:tplc="0409000F">
+      <w:start w:val="1"/>
+      <w:numFmt w:val="decimal"/>
+      <w:lvlText w:val="%1."/>
+      <w:lvlJc w:val="left"/>
+      <w:pPr>
+        <w:ind w:left="720" w:hanging="360"/>
+      </w:pPr>
+      <w:rPr>
+        <w:rFonts w:hint="default"/>
+      </w:rPr>
+    </w:lvl>
+    <w:lvl w:ilvl="1" w:tplc="04090019" w:tentative="1">
+      <w:start w:val="1"/>
+      <w:numFmt w:val="lowerLetter"/>
+      <w:lvlText w:val="%2."/>
+      <w:lvlJc w:val="left"/>
+      <w:pPr>
+        <w:ind w:left="1440" w:hanging="360"/>
+      </w:pPr>
+    </w:lvl>
+    <w:lvl w:ilvl="2" w:tplc="0409001B" w:tentative="1">
+      <w:start w:val="1"/>
+      <w:numFmt w:val="lowerRoman"/>
+      <w:lvlText w:val="%3."/>
+      <w:lvlJc w:val="right"/>
+      <w:pPr>
+        <w:ind w:left="2160" w:hanging="180"/>
+      </w:pPr>
+    </w:lvl>
+    <w:lvl w:ilvl="3" w:tplc="0409000F" w:tentative="1">
+      <w:start w:val="1"/>
+      <w:numFmt w:val="decimal"/>
+      <w:lvlText w:val="%4."/>
+      <w:lvlJc w:val="left"/>
+      <w:pPr>
+        <w:ind w:left="2880" w:hanging="360"/>
+      </w:pPr>
+    </w:lvl>
+    <w:lvl w:ilvl="4" w:tplc="04090019" w:tentative="1">
+      <w:start w:val="1"/>
+      <w:numFmt w:val="lowerLetter"/>
+      <w:lvlText w:val="%5."/>
+      <w:lvlJc w:val="left"/>
+      <w:pPr>
+        <w:ind w:left="3600" w:hanging="360"/>
+      </w:pPr>
+    </w:lvl>
+    <w:lvl w:ilvl="5" w:tplc="0409001B" w:tentative="1">
+      <w:start w:val="1"/>
+      <w:numFmt w:val="lowerRoman"/>
+      <w:lvlText w:val="%6."/>
+      <w:lvlJc w:val="right"/>
+      <w:pPr>
+        <w:ind w:left="4320" w:hanging="180"/>
+      </w:pPr>
+    </w:lvl>
+    <w:lvl w:ilvl="6" w:tplc="0409000F" w:tentative="1">
+      <w:start w:val="1"/>
+      <w:numFmt w:val="decimal"/>
+      <w:lvlText w:val="%7."/>
+      <w:lvlJc w:val="left"/>
+      <w:pPr>
+        <w:ind w:left="5040" w:hanging="360"/>
+      </w:pPr>
+    </w:lvl>
+    <w:lvl w:ilvl="7" w:tplc="04090019" w:tentative="1">
+      <w:start w:val="1"/>
+      <w:numFmt w:val="lowerLetter"/>
+      <w:lvlText w:val="%8."/>
+      <w:lvlJc w:val="left"/>
+      <w:pPr>
+        <w:ind w:left="5760" w:hanging="360"/>
+      </w:pPr>
+    </w:lvl>
+    <w:lvl w:ilvl="8" w:tplc="0409001B" w:tentative="1">
+      <w:start w:val="1"/>
+      <w:numFmt w:val="lowerRoman"/>
+      <w:lvlText w:val="%9."/>
+      <w:lvlJc w:val="right"/>
+      <w:pPr>
+        <w:ind w:left="6480" w:hanging="180"/>
+      </w:pPr>
+    </w:lvl>
+  </w:abstractNum>
+  <w:abstractNum w:abstractNumId="3" w15:restartNumberingAfterBreak="0">
+    <w:nsid w:val="1EFC674B"/>
+    <w:multiLevelType w:val="hybridMultilevel"/>
+    <w:tmpl w:val="24B6A91A"/>
+    <w:lvl w:ilvl="0" w:tplc="FFFFFFFF">
+      <w:start w:val="1"/>
+      <w:numFmt w:val="decimal"/>
+      <w:lvlText w:val="%1."/>
+      <w:lvlJc w:val="left"/>
+      <w:pPr>
+        <w:ind w:left="720" w:hanging="360"/>
+      </w:pPr>
+      <w:rPr>
+        <w:rFonts w:hint="default"/>
+      </w:rPr>
+    </w:lvl>
+    <w:lvl w:ilvl="1" w:tplc="FFFFFFFF" w:tentative="1">
+      <w:start w:val="1"/>
+      <w:numFmt w:val="lowerLetter"/>
+      <w:lvlText w:val="%2."/>
+      <w:lvlJc w:val="left"/>
+      <w:pPr>
+        <w:ind w:left="1440" w:hanging="360"/>
+      </w:pPr>
+    </w:lvl>
+    <w:lvl w:ilvl="2" w:tplc="FFFFFFFF" w:tentative="1">
+      <w:start w:val="1"/>
+      <w:numFmt w:val="lowerRoman"/>
+      <w:lvlText w:val="%3."/>
+      <w:lvlJc w:val="right"/>
+      <w:pPr>
+        <w:ind w:left="2160" w:hanging="180"/>
+      </w:pPr>
+    </w:lvl>
+    <w:lvl w:ilvl="3" w:tplc="FFFFFFFF" w:tentative="1">
+      <w:start w:val="1"/>
+      <w:numFmt w:val="decimal"/>
+      <w:lvlText w:val="%4."/>
+      <w:lvlJc w:val="left"/>
+      <w:pPr>
+        <w:ind w:left="2880" w:hanging="360"/>
+      </w:pPr>
+    </w:lvl>
+    <w:lvl w:ilvl="4" w:tplc="FFFFFFFF" w:tentative="1">
+      <w:start w:val="1"/>
+      <w:numFmt w:val="lowerLetter"/>
+      <w:lvlText w:val="%5."/>
+      <w:lvlJc w:val="left"/>
+      <w:pPr>
+        <w:ind w:left="3600" w:hanging="360"/>
+      </w:pPr>
+    </w:lvl>
+    <w:lvl w:ilvl="5" w:tplc="FFFFFFFF" w:tentative="1">
+      <w:start w:val="1"/>
+      <w:numFmt w:val="lowerRoman"/>
+      <w:lvlText w:val="%6."/>
+      <w:lvlJc w:val="right"/>
+      <w:pPr>
+        <w:ind w:left="4320" w:hanging="180"/>
+      </w:pPr>
+    </w:lvl>
+    <w:lvl w:ilvl="6" w:tplc="FFFFFFFF" w:tentative="1">
+      <w:start w:val="1"/>
+      <w:numFmt w:val="decimal"/>
+      <w:lvlText w:val="%7."/>
+      <w:lvlJc w:val="left"/>
+      <w:pPr>
+        <w:ind w:left="5040" w:hanging="360"/>
+      </w:pPr>
+    </w:lvl>
+    <w:lvl w:ilvl="7" w:tplc="FFFFFFFF" w:tentative="1">
+      <w:start w:val="1"/>
+      <w:numFmt w:val="lowerLetter"/>
+      <w:lvlText w:val="%8."/>
+      <w:lvlJc w:val="left"/>
+      <w:pPr>
+        <w:ind w:left="5760" w:hanging="360"/>
+      </w:pPr>
+    </w:lvl>
+    <w:lvl w:ilvl="8" w:tplc="FFFFFFFF" w:tentative="1">
+      <w:start w:val="1"/>
+      <w:numFmt w:val="lowerRoman"/>
+      <w:lvlText w:val="%9."/>
+      <w:lvlJc w:val="right"/>
+      <w:pPr>
+        <w:ind w:left="6480" w:hanging="180"/>
+      </w:pPr>
+    </w:lvl>
+  </w:abstractNum>
+  <w:abstractNum w:abstractNumId="4" w15:restartNumberingAfterBreak="0">
+    <w:nsid w:val="228A4011"/>
+    <w:multiLevelType w:val="hybridMultilevel"/>
+    <w:tmpl w:val="B0425096"/>
+    <w:lvl w:ilvl="0" w:tplc="0409000F">
+      <w:start w:val="1"/>
+      <w:numFmt w:val="decimal"/>
+      <w:lvlText w:val="%1."/>
+      <w:lvlJc w:val="left"/>
+      <w:pPr>
+        <w:ind w:left="720" w:hanging="360"/>
+      </w:pPr>
+      <w:rPr>
+        <w:rFonts w:hint="default"/>
+      </w:rPr>
+    </w:lvl>
+    <w:lvl w:ilvl="1" w:tplc="04090019" w:tentative="1">
+      <w:start w:val="1"/>
+      <w:numFmt w:val="lowerLetter"/>
+      <w:lvlText w:val="%2."/>
+      <w:lvlJc w:val="left"/>
+      <w:pPr>
+        <w:ind w:left="1440" w:hanging="360"/>
+      </w:pPr>
+    </w:lvl>
+    <w:lvl w:ilvl="2" w:tplc="0409001B" w:tentative="1">
+      <w:start w:val="1"/>
+      <w:numFmt w:val="lowerRoman"/>
+      <w:lvlText w:val="%3."/>
+      <w:lvlJc w:val="right"/>
+      <w:pPr>
+        <w:ind w:left="2160" w:hanging="180"/>
+      </w:pPr>
+    </w:lvl>
+    <w:lvl w:ilvl="3" w:tplc="0409000F" w:tentative="1">
+      <w:start w:val="1"/>
+      <w:numFmt w:val="decimal"/>
+      <w:lvlText w:val="%4."/>
+      <w:lvlJc w:val="left"/>
+      <w:pPr>
+        <w:ind w:left="2880" w:hanging="360"/>
+      </w:pPr>
+    </w:lvl>
+    <w:lvl w:ilvl="4" w:tplc="04090019" w:tentative="1">
+      <w:start w:val="1"/>
+      <w:numFmt w:val="lowerLetter"/>
+      <w:lvlText w:val="%5."/>
+      <w:lvlJc w:val="left"/>
+      <w:pPr>
+        <w:ind w:left="3600" w:hanging="360"/>
+      </w:pPr>
+    </w:lvl>
+    <w:lvl w:ilvl="5" w:tplc="0409001B" w:tentative="1">
+      <w:start w:val="1"/>
+      <w:numFmt w:val="lowerRoman"/>
+      <w:lvlText w:val="%6."/>
+      <w:lvlJc w:val="right"/>
+      <w:pPr>
+        <w:ind w:left="4320" w:hanging="180"/>
+      </w:pPr>
+    </w:lvl>
+    <w:lvl w:ilvl="6" w:tplc="0409000F" w:tentative="1">
+      <w:start w:val="1"/>
+      <w:numFmt w:val="decimal"/>
+      <w:lvlText w:val="%7."/>
+      <w:lvlJc w:val="left"/>
+      <w:pPr>
+        <w:ind w:left="5040" w:hanging="360"/>
+      </w:pPr>
+    </w:lvl>
+    <w:lvl w:ilvl="7" w:tplc="04090019" w:tentative="1">
+      <w:start w:val="1"/>
+      <w:numFmt w:val="lowerLetter"/>
+      <w:lvlText w:val="%8."/>
+      <w:lvlJc w:val="left"/>
+      <w:pPr>
+        <w:ind w:left="5760" w:hanging="360"/>
+      </w:pPr>
+    </w:lvl>
+    <w:lvl w:ilvl="8" w:tplc="0409001B" w:tentative="1">
+      <w:start w:val="1"/>
+      <w:numFmt w:val="lowerRoman"/>
+      <w:lvlText w:val="%9."/>
+      <w:lvlJc w:val="right"/>
+      <w:pPr>
+        <w:ind w:left="6480" w:hanging="180"/>
+      </w:pPr>
+    </w:lvl>
+  </w:abstractNum>
+  <w:abstractNum w:abstractNumId="5" w15:restartNumberingAfterBreak="0">
+    <w:nsid w:val="4CBB5D0F"/>
+    <w:multiLevelType w:val="hybridMultilevel"/>
+    <w:tmpl w:val="24B6A91A"/>
+    <w:lvl w:ilvl="0" w:tplc="0409000F">
+      <w:start w:val="1"/>
+      <w:numFmt w:val="decimal"/>
+      <w:lvlText w:val="%1."/>
+      <w:lvlJc w:val="left"/>
+      <w:pPr>
+        <w:ind w:left="720" w:hanging="360"/>
+      </w:pPr>
+      <w:rPr>
+        <w:rFonts w:hint="default"/>
+      </w:rPr>
+    </w:lvl>
+    <w:lvl w:ilvl="1" w:tplc="04090019" w:tentative="1">
+      <w:start w:val="1"/>
+      <w:numFmt w:val="lowerLetter"/>
+      <w:lvlText w:val="%2."/>
+      <w:lvlJc w:val="left"/>
+      <w:pPr>
+        <w:ind w:left="1440" w:hanging="360"/>
+      </w:pPr>
+    </w:lvl>
+    <w:lvl w:ilvl="2" w:tplc="0409001B" w:tentative="1">
+      <w:start w:val="1"/>
+      <w:numFmt w:val="lowerRoman"/>
+      <w:lvlText w:val="%3."/>
+      <w:lvlJc w:val="right"/>
+      <w:pPr>
+        <w:ind w:left="2160" w:hanging="180"/>
+      </w:pPr>
+    </w:lvl>
+    <w:lvl w:ilvl="3" w:tplc="0409000F" w:tentative="1">
+      <w:start w:val="1"/>
+      <w:numFmt w:val="decimal"/>
+      <w:lvlText w:val="%4."/>
+      <w:lvlJc w:val="left"/>
+      <w:pPr>
+        <w:ind w:left="2880" w:hanging="360"/>
+      </w:pPr>
+    </w:lvl>
+    <w:lvl w:ilvl="4" w:tplc="04090019" w:tentative="1">
+      <w:start w:val="1"/>
+      <w:numFmt w:val="lowerLetter"/>
+      <w:lvlText w:val="%5."/>
+      <w:lvlJc w:val="left"/>
+      <w:pPr>
+        <w:ind w:left="3600" w:hanging="360"/>
+      </w:pPr>
+    </w:lvl>
+    <w:lvl w:ilvl="5" w:tplc="0409001B" w:tentative="1">
+      <w:start w:val="1"/>
+      <w:numFmt w:val="lowerRoman"/>
+      <w:lvlText w:val="%6."/>
+      <w:lvlJc w:val="right"/>
+      <w:pPr>
+        <w:ind w:left="4320" w:hanging="180"/>
+      </w:pPr>
+    </w:lvl>
+    <w:lvl w:ilvl="6" w:tplc="0409000F" w:tentative="1">
+      <w:start w:val="1"/>
+      <w:numFmt w:val="decimal"/>
+      <w:lvlText w:val="%7."/>
+      <w:lvlJc w:val="left"/>
+      <w:pPr>
+        <w:ind w:left="5040" w:hanging="360"/>
+      </w:pPr>
+    </w:lvl>
+    <w:lvl w:ilvl="7" w:tplc="04090019" w:tentative="1">
+      <w:start w:val="1"/>
+      <w:numFmt w:val="lowerLetter"/>
+      <w:lvlText w:val="%8."/>
+      <w:lvlJc w:val="left"/>
+      <w:pPr>
+        <w:ind w:left="5760" w:hanging="360"/>
+      </w:pPr>
+    </w:lvl>
+    <w:lvl w:ilvl="8" w:tplc="0409001B" w:tentative="1">
+      <w:start w:val="1"/>
+      <w:numFmt w:val="lowerRoman"/>
+      <w:lvlText w:val="%9."/>
+      <w:lvlJc w:val="right"/>
+      <w:pPr>
+        <w:ind w:left="6480" w:hanging="180"/>
+      </w:pPr>
+    </w:lvl>
+  </w:abstractNum>
+  <w:abstractNum w:abstractNumId="6" w15:restartNumberingAfterBreak="0">
+    <w:nsid w:val="54737B92"/>
+    <w:multiLevelType w:val="hybridMultilevel"/>
+    <w:tmpl w:val="24B6A91A"/>
+    <w:lvl w:ilvl="0" w:tplc="FFFFFFFF">
+      <w:start w:val="1"/>
+      <w:numFmt w:val="decimal"/>
+      <w:lvlText w:val="%1."/>
+      <w:lvlJc w:val="left"/>
+      <w:pPr>
+        <w:ind w:left="720" w:hanging="360"/>
+      </w:pPr>
+      <w:rPr>
+        <w:rFonts w:hint="default"/>
+      </w:rPr>
+    </w:lvl>
+    <w:lvl w:ilvl="1" w:tplc="FFFFFFFF" w:tentative="1">
+      <w:start w:val="1"/>
+      <w:numFmt w:val="lowerLetter"/>
+      <w:lvlText w:val="%2."/>
+      <w:lvlJc w:val="left"/>
+      <w:pPr>
+        <w:ind w:left="1440" w:hanging="360"/>
+      </w:pPr>
+    </w:lvl>
+    <w:lvl w:ilvl="2" w:tplc="FFFFFFFF" w:tentative="1">
+      <w:start w:val="1"/>
+      <w:numFmt w:val="lowerRoman"/>
+      <w:lvlText w:val="%3."/>
+      <w:lvlJc w:val="right"/>
+      <w:pPr>
+        <w:ind w:left="2160" w:hanging="180"/>
+      </w:pPr>
+    </w:lvl>
+    <w:lvl w:ilvl="3" w:tplc="FFFFFFFF" w:tentative="1">
+      <w:start w:val="1"/>
+      <w:numFmt w:val="decimal"/>
+      <w:lvlText w:val="%4."/>
+      <w:lvlJc w:val="left"/>
+      <w:pPr>
+        <w:ind w:left="2880" w:hanging="360"/>
+      </w:pPr>
+    </w:lvl>
+    <w:lvl w:ilvl="4" w:tplc="FFFFFFFF" w:tentative="1">
+      <w:start w:val="1"/>
+      <w:numFmt w:val="lowerLetter"/>
+      <w:lvlText w:val="%5."/>
+      <w:lvlJc w:val="left"/>
+      <w:pPr>
+        <w:ind w:left="3600" w:hanging="360"/>
+      </w:pPr>
+    </w:lvl>
+    <w:lvl w:ilvl="5" w:tplc="FFFFFFFF" w:tentative="1">
+      <w:start w:val="1"/>
+      <w:numFmt w:val="lowerRoman"/>
+      <w:lvlText w:val="%6."/>
+      <w:lvlJc w:val="right"/>
+      <w:pPr>
+        <w:ind w:left="4320" w:hanging="180"/>
+      </w:pPr>
+    </w:lvl>
+    <w:lvl w:ilvl="6" w:tplc="FFFFFFFF" w:tentative="1">
+      <w:start w:val="1"/>
+      <w:numFmt w:val="decimal"/>
+      <w:lvlText w:val="%7."/>
+      <w:lvlJc w:val="left"/>
+      <w:pPr>
+        <w:ind w:left="5040" w:hanging="360"/>
+      </w:pPr>
+    </w:lvl>
+    <w:lvl w:ilvl="7" w:tplc="FFFFFFFF" w:tentative="1">
+      <w:start w:val="1"/>
+      <w:numFmt w:val="lowerLetter"/>
+      <w:lvlText w:val="%8."/>
+      <w:lvlJc w:val="left"/>
+      <w:pPr>
+        <w:ind w:left="5760" w:hanging="360"/>
+      </w:pPr>
+    </w:lvl>
+    <w:lvl w:ilvl="8" w:tplc="FFFFFFFF" w:tentative="1">
+      <w:start w:val="1"/>
+      <w:numFmt w:val="lowerRoman"/>
+      <w:lvlText w:val="%9."/>
+      <w:lvlJc w:val="right"/>
+      <w:pPr>
+        <w:ind w:left="6480" w:hanging="180"/>
+      </w:pPr>
+    </w:lvl>
+  </w:abstractNum>
+  <w:abstractNum w:abstractNumId="7" w15:restartNumberingAfterBreak="0">
+    <w:nsid w:val="548E218E"/>
+    <w:multiLevelType w:val="hybridMultilevel"/>
+    <w:tmpl w:val="24B6A91A"/>
+    <w:lvl w:ilvl="0" w:tplc="FFFFFFFF">
+      <w:start w:val="1"/>
+      <w:numFmt w:val="decimal"/>
+      <w:lvlText w:val="%1."/>
+      <w:lvlJc w:val="left"/>
+      <w:pPr>
+        <w:ind w:left="720" w:hanging="360"/>
+      </w:pPr>
+      <w:rPr>
+        <w:rFonts w:hint="default"/>
+      </w:rPr>
+    </w:lvl>
+    <w:lvl w:ilvl="1" w:tplc="FFFFFFFF" w:tentative="1">
+      <w:start w:val="1"/>
+      <w:numFmt w:val="lowerLetter"/>
+      <w:lvlText w:val="%2."/>
+      <w:lvlJc w:val="left"/>
+      <w:pPr>
+        <w:ind w:left="1440" w:hanging="360"/>
+      </w:pPr>
+    </w:lvl>
+    <w:lvl w:ilvl="2" w:tplc="FFFFFFFF" w:tentative="1">
+      <w:start w:val="1"/>
+      <w:numFmt w:val="lowerRoman"/>
+      <w:lvlText w:val="%3."/>
+      <w:lvlJc w:val="right"/>
+      <w:pPr>
+        <w:ind w:left="2160" w:hanging="180"/>
+      </w:pPr>
+    </w:lvl>
+    <w:lvl w:ilvl="3" w:tplc="FFFFFFFF" w:tentative="1">
+      <w:start w:val="1"/>
+      <w:numFmt w:val="decimal"/>
+      <w:lvlText w:val="%4."/>
+      <w:lvlJc w:val="left"/>
+      <w:pPr>
+        <w:ind w:left="2880" w:hanging="360"/>
+      </w:pPr>
+    </w:lvl>
+    <w:lvl w:ilvl="4" w:tplc="FFFFFFFF" w:tentative="1">
+      <w:start w:val="1"/>
+      <w:numFmt w:val="lowerLetter"/>
+      <w:lvlText w:val="%5."/>
+      <w:lvlJc w:val="left"/>
+      <w:pPr>
+        <w:ind w:left="3600" w:hanging="360"/>
+      </w:pPr>
+    </w:lvl>
+    <w:lvl w:ilvl="5" w:tplc="FFFFFFFF" w:tentative="1">
+      <w:start w:val="1"/>
+      <w:numFmt w:val="lowerRoman"/>
+      <w:lvlText w:val="%6."/>
+      <w:lvlJc w:val="right"/>
+      <w:pPr>
+        <w:ind w:left="4320" w:hanging="180"/>
+      </w:pPr>
+    </w:lvl>
+    <w:lvl w:ilvl="6" w:tplc="FFFFFFFF" w:tentative="1">
+      <w:start w:val="1"/>
+      <w:numFmt w:val="decimal"/>
+      <w:lvlText w:val="%7."/>
+      <w:lvlJc w:val="left"/>
+      <w:pPr>
+        <w:ind w:left="5040" w:hanging="360"/>
+      </w:pPr>
+    </w:lvl>
+    <w:lvl w:ilvl="7" w:tplc="FFFFFFFF" w:tentative="1">
+      <w:start w:val="1"/>
+      <w:numFmt w:val="lowerLetter"/>
+      <w:lvlText w:val="%8."/>
+      <w:lvlJc w:val="left"/>
+      <w:pPr>
+        <w:ind w:left="5760" w:hanging="360"/>
+      </w:pPr>
+    </w:lvl>
+    <w:lvl w:ilvl="8" w:tplc="FFFFFFFF" w:tentative="1">
+      <w:start w:val="1"/>
+      <w:numFmt w:val="lowerRoman"/>
+      <w:lvlText w:val="%9."/>
+      <w:lvlJc w:val="right"/>
+      <w:pPr>
+        <w:ind w:left="6480" w:hanging="180"/>
+      </w:pPr>
+    </w:lvl>
+  </w:abstractNum>
+  <w:abstractNum w:abstractNumId="8" w15:restartNumberingAfterBreak="0">
+    <w:nsid w:val="63C669A2"/>
+    <w:multiLevelType w:val="hybridMultilevel"/>
+    <w:tmpl w:val="24B6A91A"/>
+    <w:lvl w:ilvl="0" w:tplc="FFFFFFFF">
+      <w:start w:val="1"/>
+      <w:numFmt w:val="decimal"/>
+      <w:lvlText w:val="%1."/>
+      <w:lvlJc w:val="left"/>
+      <w:pPr>
+        <w:ind w:left="720" w:hanging="360"/>
+      </w:pPr>
+      <w:rPr>
+        <w:rFonts w:hint="default"/>
+      </w:rPr>
+    </w:lvl>
+    <w:lvl w:ilvl="1" w:tplc="FFFFFFFF" w:tentative="1">
+      <w:start w:val="1"/>
+      <w:numFmt w:val="lowerLetter"/>
+      <w:lvlText w:val="%2."/>
+      <w:lvlJc w:val="left"/>
+      <w:pPr>
+        <w:ind w:left="1440" w:hanging="360"/>
+      </w:pPr>
+    </w:lvl>
+    <w:lvl w:ilvl="2" w:tplc="FFFFFFFF" w:tentative="1">
+      <w:start w:val="1"/>
+      <w:numFmt w:val="lowerRoman"/>
+      <w:lvlText w:val="%3."/>
+      <w:lvlJc w:val="right"/>
+      <w:pPr>
+        <w:ind w:left="2160" w:hanging="180"/>
+      </w:pPr>
+    </w:lvl>
+    <w:lvl w:ilvl="3" w:tplc="FFFFFFFF" w:tentative="1">
+      <w:start w:val="1"/>
+      <w:numFmt w:val="decimal"/>
+      <w:lvlText w:val="%4."/>
+      <w:lvlJc w:val="left"/>
+      <w:pPr>
+        <w:ind w:left="2880" w:hanging="360"/>
+      </w:pPr>
+    </w:lvl>
+    <w:lvl w:ilvl="4" w:tplc="FFFFFFFF" w:tentative="1">
+      <w:start w:val="1"/>
+      <w:numFmt w:val="lowerLetter"/>
+      <w:lvlText w:val="%5."/>
+      <w:lvlJc w:val="left"/>
+      <w:pPr>
+        <w:ind w:left="3600" w:hanging="360"/>
+      </w:pPr>
+    </w:lvl>
+    <w:lvl w:ilvl="5" w:tplc="FFFFFFFF" w:tentative="1">
+      <w:start w:val="1"/>
+      <w:numFmt w:val="lowerRoman"/>
+      <w:lvlText w:val="%6."/>
+      <w:lvlJc w:val="right"/>
+      <w:pPr>
+        <w:ind w:left="4320" w:hanging="180"/>
+      </w:pPr>
+    </w:lvl>
+    <w:lvl w:ilvl="6" w:tplc="FFFFFFFF" w:tentative="1">
+      <w:start w:val="1"/>
+      <w:numFmt w:val="decimal"/>
+      <w:lvlText w:val="%7."/>
+      <w:lvlJc w:val="left"/>
+      <w:pPr>
+        <w:ind w:left="5040" w:hanging="360"/>
+      </w:pPr>
+    </w:lvl>
+    <w:lvl w:ilvl="7" w:tplc="FFFFFFFF" w:tentative="1">
+      <w:start w:val="1"/>
+      <w:numFmt w:val="lowerLetter"/>
+      <w:lvlText w:val="%8."/>
+      <w:lvlJc w:val="left"/>
+      <w:pPr>
+        <w:ind w:left="5760" w:hanging="360"/>
+      </w:pPr>
+    </w:lvl>
+    <w:lvl w:ilvl="8" w:tplc="FFFFFFFF" w:tentative="1">
+      <w:start w:val="1"/>
+      <w:numFmt w:val="lowerRoman"/>
+      <w:lvlText w:val="%9."/>
+      <w:lvlJc w:val="right"/>
+      <w:pPr>
+        <w:ind w:left="6480" w:hanging="180"/>
+      </w:pPr>
+    </w:lvl>
+  </w:abstractNum>
+  <w:abstractNum w:abstractNumId="9" w15:restartNumberingAfterBreak="0">
+    <w:nsid w:val="65217989"/>
+    <w:multiLevelType w:val="hybridMultilevel"/>
+    <w:tmpl w:val="24B6A91A"/>
+    <w:lvl w:ilvl="0" w:tplc="FFFFFFFF">
+      <w:start w:val="1"/>
+      <w:numFmt w:val="decimal"/>
+      <w:lvlText w:val="%1."/>
+      <w:lvlJc w:val="left"/>
+      <w:pPr>
+        <w:ind w:left="720" w:hanging="360"/>
+      </w:pPr>
+      <w:rPr>
+        <w:rFonts w:hint="default"/>
+      </w:rPr>
+    </w:lvl>
+    <w:lvl w:ilvl="1" w:tplc="FFFFFFFF" w:tentative="1">
+      <w:start w:val="1"/>
+      <w:numFmt w:val="lowerLetter"/>
+      <w:lvlText w:val="%2."/>
+      <w:lvlJc w:val="left"/>
+      <w:pPr>
+        <w:ind w:left="1440" w:hanging="360"/>
+      </w:pPr>
+    </w:lvl>
+    <w:lvl w:ilvl="2" w:tplc="FFFFFFFF" w:tentative="1">
+      <w:start w:val="1"/>
+      <w:numFmt w:val="lowerRoman"/>
+      <w:lvlText w:val="%3."/>
+      <w:lvlJc w:val="right"/>
+      <w:pPr>
+        <w:ind w:left="2160" w:hanging="180"/>
+      </w:pPr>
+    </w:lvl>
+    <w:lvl w:ilvl="3" w:tplc="FFFFFFFF" w:tentative="1">
+      <w:start w:val="1"/>
+      <w:numFmt w:val="decimal"/>
+      <w:lvlText w:val="%4."/>
+      <w:lvlJc w:val="left"/>
+      <w:pPr>
+        <w:ind w:left="2880" w:hanging="360"/>
+      </w:pPr>
+    </w:lvl>
+    <w:lvl w:ilvl="4" w:tplc="FFFFFFFF" w:tentative="1">
+      <w:start w:val="1"/>
+      <w:numFmt w:val="lowerLetter"/>
+      <w:lvlText w:val="%5."/>
+      <w:lvlJc w:val="left"/>
+      <w:pPr>
+        <w:ind w:left="3600" w:hanging="360"/>
+      </w:pPr>
+    </w:lvl>
+    <w:lvl w:ilvl="5" w:tplc="FFFFFFFF" w:tentative="1">
+      <w:start w:val="1"/>
+      <w:numFmt w:val="lowerRoman"/>
+      <w:lvlText w:val="%6."/>
+      <w:lvlJc w:val="right"/>
+      <w:pPr>
+        <w:ind w:left="4320" w:hanging="180"/>
+      </w:pPr>
+    </w:lvl>
+    <w:lvl w:ilvl="6" w:tplc="FFFFFFFF" w:tentative="1">
+      <w:start w:val="1"/>
+      <w:numFmt w:val="decimal"/>
+      <w:lvlText w:val="%7."/>
+      <w:lvlJc w:val="left"/>
+      <w:pPr>
+        <w:ind w:left="5040" w:hanging="360"/>
+      </w:pPr>
+    </w:lvl>
+    <w:lvl w:ilvl="7" w:tplc="FFFFFFFF" w:tentative="1">
+      <w:start w:val="1"/>
+      <w:numFmt w:val="lowerLetter"/>
+      <w:lvlText w:val="%8."/>
+      <w:lvlJc w:val="left"/>
+      <w:pPr>
+        <w:ind w:left="5760" w:hanging="360"/>
+      </w:pPr>
+    </w:lvl>
+    <w:lvl w:ilvl="8" w:tplc="FFFFFFFF" w:tentative="1">
+      <w:start w:val="1"/>
+      <w:numFmt w:val="lowerRoman"/>
+      <w:lvlText w:val="%9."/>
+      <w:lvlJc w:val="right"/>
+      <w:pPr>
+        <w:ind w:left="6480" w:hanging="180"/>
+      </w:pPr>
+    </w:lvl>
+  </w:abstractNum>
+  <w:num w:numId="1" w16cid:durableId="422070288">
+    <w:abstractNumId w:val="2"/>
+  </w:num>
+  <w:num w:numId="2" w16cid:durableId="1650867133">
+    <w:abstractNumId w:val="4"/>
+  </w:num>
+  <w:num w:numId="3" w16cid:durableId="1896424842">
+    <w:abstractNumId w:val="5"/>
+  </w:num>
+  <w:num w:numId="4" w16cid:durableId="1783501123">
+    <w:abstractNumId w:val="7"/>
+  </w:num>
+  <w:num w:numId="5" w16cid:durableId="1557814605">
+    <w:abstractNumId w:val="0"/>
+  </w:num>
+  <w:num w:numId="6" w16cid:durableId="638148840">
+    <w:abstractNumId w:val="6"/>
+  </w:num>
+  <w:num w:numId="7" w16cid:durableId="1667391795">
+    <w:abstractNumId w:val="1"/>
+  </w:num>
+  <w:num w:numId="8" w16cid:durableId="896745409">
+    <w:abstractNumId w:val="3"/>
+  </w:num>
+  <w:num w:numId="9" w16cid:durableId="470679693">
+    <w:abstractNumId w:val="8"/>
+  </w:num>
+  <w:num w:numId="10" w16cid:durableId="1488866119">
+    <w:abstractNumId w:val="9"/>
+  </w:num>
+</w:numbering>
 </file>
 
 <file path=word/styles.xml><?xml version="1.0" encoding="utf-8"?>
@@ -1506,6 +4692,77 @@
   <w:style w:type="paragraph" w:default="1" w:styleId="Normal">
     <w:name w:val="Normal"/>
     <w:qFormat/>
+    <w:rsid w:val="004C02F8"/>
+    <w:pPr>
+      <w:spacing w:after="0" w:line="240" w:lineRule="auto"/>
+    </w:pPr>
+    <w:rPr>
+      <w:sz w:val="24"/>
+      <w:szCs w:val="24"/>
+    </w:rPr>
+  </w:style>
+  <w:style w:type="paragraph" w:styleId="Overskrift1">
+    <w:name w:val="heading 1"/>
+    <w:basedOn w:val="Normal"/>
+    <w:next w:val="Normal"/>
+    <w:link w:val="Overskrift1Tegn"/>
+    <w:uiPriority w:val="9"/>
+    <w:qFormat/>
+    <w:rsid w:val="004C02F8"/>
+    <w:pPr>
+      <w:keepNext/>
+      <w:keepLines/>
+      <w:spacing w:before="240"/>
+      <w:outlineLvl w:val="0"/>
+    </w:pPr>
+    <w:rPr>
+      <w:rFonts w:asciiTheme="majorHAnsi" w:eastAsiaTheme="majorEastAsia" w:hAnsiTheme="majorHAnsi" w:cstheme="majorBidi"/>
+      <w:color w:val="2F5496" w:themeColor="accent1" w:themeShade="BF"/>
+      <w:sz w:val="32"/>
+      <w:szCs w:val="32"/>
+    </w:rPr>
+  </w:style>
+  <w:style w:type="paragraph" w:styleId="Overskrift2">
+    <w:name w:val="heading 2"/>
+    <w:basedOn w:val="Normal"/>
+    <w:next w:val="Normal"/>
+    <w:link w:val="Overskrift2Tegn"/>
+    <w:uiPriority w:val="9"/>
+    <w:unhideWhenUsed/>
+    <w:qFormat/>
+    <w:rsid w:val="004C02F8"/>
+    <w:pPr>
+      <w:keepNext/>
+      <w:keepLines/>
+      <w:spacing w:before="40"/>
+      <w:outlineLvl w:val="1"/>
+    </w:pPr>
+    <w:rPr>
+      <w:rFonts w:asciiTheme="majorHAnsi" w:eastAsiaTheme="majorEastAsia" w:hAnsiTheme="majorHAnsi" w:cstheme="majorBidi"/>
+      <w:color w:val="2F5496" w:themeColor="accent1" w:themeShade="BF"/>
+      <w:sz w:val="26"/>
+      <w:szCs w:val="26"/>
+    </w:rPr>
+  </w:style>
+  <w:style w:type="paragraph" w:styleId="Overskrift3">
+    <w:name w:val="heading 3"/>
+    <w:basedOn w:val="Normal"/>
+    <w:next w:val="Normal"/>
+    <w:link w:val="Overskrift3Tegn"/>
+    <w:uiPriority w:val="9"/>
+    <w:unhideWhenUsed/>
+    <w:qFormat/>
+    <w:rsid w:val="004C02F8"/>
+    <w:pPr>
+      <w:keepNext/>
+      <w:keepLines/>
+      <w:spacing w:before="40"/>
+      <w:outlineLvl w:val="2"/>
+    </w:pPr>
+    <w:rPr>
+      <w:rFonts w:asciiTheme="majorHAnsi" w:eastAsiaTheme="majorEastAsia" w:hAnsiTheme="majorHAnsi" w:cstheme="majorBidi"/>
+      <w:color w:val="1F3763" w:themeColor="accent1" w:themeShade="7F"/>
+    </w:rPr>
   </w:style>
   <w:style w:type="character" w:default="1" w:styleId="Standardskriftforavsnitt">
     <w:name w:val="Default Paragraph Font"/>
@@ -1556,6 +4813,56 @@
       <w:color w:val="605E5C"/>
       <w:shd w:val="clear" w:color="auto" w:fill="E1DFDD"/>
     </w:rPr>
+  </w:style>
+  <w:style w:type="character" w:customStyle="1" w:styleId="Overskrift1Tegn">
+    <w:name w:val="Overskrift 1 Tegn"/>
+    <w:basedOn w:val="Standardskriftforavsnitt"/>
+    <w:link w:val="Overskrift1"/>
+    <w:uiPriority w:val="9"/>
+    <w:rsid w:val="004C02F8"/>
+    <w:rPr>
+      <w:rFonts w:asciiTheme="majorHAnsi" w:eastAsiaTheme="majorEastAsia" w:hAnsiTheme="majorHAnsi" w:cstheme="majorBidi"/>
+      <w:color w:val="2F5496" w:themeColor="accent1" w:themeShade="BF"/>
+      <w:sz w:val="32"/>
+      <w:szCs w:val="32"/>
+    </w:rPr>
+  </w:style>
+  <w:style w:type="character" w:customStyle="1" w:styleId="Overskrift2Tegn">
+    <w:name w:val="Overskrift 2 Tegn"/>
+    <w:basedOn w:val="Standardskriftforavsnitt"/>
+    <w:link w:val="Overskrift2"/>
+    <w:uiPriority w:val="9"/>
+    <w:rsid w:val="004C02F8"/>
+    <w:rPr>
+      <w:rFonts w:asciiTheme="majorHAnsi" w:eastAsiaTheme="majorEastAsia" w:hAnsiTheme="majorHAnsi" w:cstheme="majorBidi"/>
+      <w:color w:val="2F5496" w:themeColor="accent1" w:themeShade="BF"/>
+      <w:sz w:val="26"/>
+      <w:szCs w:val="26"/>
+    </w:rPr>
+  </w:style>
+  <w:style w:type="character" w:customStyle="1" w:styleId="Overskrift3Tegn">
+    <w:name w:val="Overskrift 3 Tegn"/>
+    <w:basedOn w:val="Standardskriftforavsnitt"/>
+    <w:link w:val="Overskrift3"/>
+    <w:uiPriority w:val="9"/>
+    <w:rsid w:val="004C02F8"/>
+    <w:rPr>
+      <w:rFonts w:asciiTheme="majorHAnsi" w:eastAsiaTheme="majorEastAsia" w:hAnsiTheme="majorHAnsi" w:cstheme="majorBidi"/>
+      <w:color w:val="1F3763" w:themeColor="accent1" w:themeShade="7F"/>
+      <w:sz w:val="24"/>
+      <w:szCs w:val="24"/>
+    </w:rPr>
+  </w:style>
+  <w:style w:type="paragraph" w:styleId="Listeavsnitt">
+    <w:name w:val="List Paragraph"/>
+    <w:basedOn w:val="Normal"/>
+    <w:uiPriority w:val="34"/>
+    <w:qFormat/>
+    <w:rsid w:val="004C02F8"/>
+    <w:pPr>
+      <w:ind w:left="720"/>
+      <w:contextualSpacing/>
+    </w:pPr>
   </w:style>
 </w:styles>
 </file>

</xml_diff>